<commit_message>
GNC commissioning table after first iteration with Martin
</commit_message>
<xml_diff>
--- a/GNC Commissioning/brainstorm1.docx
+++ b/GNC Commissioning/brainstorm1.docx
@@ -256,15 +256,7 @@
         <w:t>check localization wh</w:t>
       </w:r>
       <w:r>
-        <w:t xml:space="preserve">eel </w:t>
-      </w:r>
-      <w:proofErr w:type="spellStart"/>
-      <w:r>
-        <w:t>odometry</w:t>
-      </w:r>
-      <w:proofErr w:type="spellEnd"/>
-      <w:r>
-        <w:t xml:space="preserve"> (assume slip ratio</w:t>
+        <w:t>eel odometry (assume slip ratio</w:t>
       </w:r>
       <w:r>
         <w:t xml:space="preserve"> to be 0 on the lander?)</w:t>
@@ -401,16 +393,27 @@
       </w:r>
     </w:p>
     <w:p/>
+    <w:p/>
+    <w:p/>
+    <w:p/>
+    <w:p/>
+    <w:p/>
+    <w:p/>
+    <w:p/>
+    <w:p/>
     <w:p>
       <w:pPr>
         <w:rPr>
           <w:u w:val="single"/>
         </w:rPr>
       </w:pPr>
+      <w:bookmarkStart w:id="0" w:name="_GoBack"/>
+      <w:bookmarkEnd w:id="0"/>
       <w:r>
         <w:rPr>
           <w:u w:val="single"/>
         </w:rPr>
+        <w:lastRenderedPageBreak/>
         <w:t>List of e</w:t>
       </w:r>
       <w:r>
@@ -429,10 +432,7 @@
         </w:numPr>
       </w:pPr>
       <w:r>
-        <w:t xml:space="preserve">ADE: Actuator </w:t>
-      </w:r>
-      <w:r>
-        <w:t>Drive Electronics</w:t>
+        <w:t>ADE: Actuator Drive Electronics</w:t>
       </w:r>
     </w:p>
     <w:p>
@@ -498,10 +498,7 @@
         </w:numPr>
       </w:pPr>
       <w:r>
-        <w:t>IMU</w:t>
-      </w:r>
-      <w:r>
-        <w:t xml:space="preserve"> </w:t>
+        <w:t xml:space="preserve">IMU </w:t>
       </w:r>
     </w:p>
     <w:p>
@@ -513,7 +510,55 @@
         </w:numPr>
       </w:pPr>
       <w:r>
-        <w:t>Sun sensor</w:t>
+        <w:t>Software:</w:t>
+      </w:r>
+    </w:p>
+    <w:p>
+      <w:pPr>
+        <w:pStyle w:val="ListParagraph"/>
+        <w:numPr>
+          <w:ilvl w:val="1"/>
+          <w:numId w:val="3"/>
+        </w:numPr>
+      </w:pPr>
+      <w:r>
+        <w:t>Visual Odometry (VO w/IMU)</w:t>
+      </w:r>
+    </w:p>
+    <w:p>
+      <w:pPr>
+        <w:pStyle w:val="ListParagraph"/>
+        <w:numPr>
+          <w:ilvl w:val="1"/>
+          <w:numId w:val="3"/>
+        </w:numPr>
+      </w:pPr>
+      <w:r>
+        <w:t>Mapping</w:t>
+      </w:r>
+    </w:p>
+    <w:p>
+      <w:pPr>
+        <w:pStyle w:val="ListParagraph"/>
+        <w:numPr>
+          <w:ilvl w:val="1"/>
+          <w:numId w:val="3"/>
+        </w:numPr>
+      </w:pPr>
+      <w:r>
+        <w:t>Wheel Odometry</w:t>
+      </w:r>
+    </w:p>
+    <w:p>
+      <w:pPr>
+        <w:pStyle w:val="ListParagraph"/>
+        <w:numPr>
+          <w:ilvl w:val="1"/>
+          <w:numId w:val="3"/>
+        </w:numPr>
+      </w:pPr>
+      <w:r>
+        <w:t>Hazard Detection/Avoidance</w:t>
       </w:r>
     </w:p>
     <w:p>
@@ -525,69 +570,2710 @@
         </w:numPr>
       </w:pPr>
       <w:r>
-        <w:t>Software:</w:t>
+        <w:t>Motor encoders</w:t>
       </w:r>
     </w:p>
-    <w:p>
-      <w:pPr>
-        <w:pStyle w:val="ListParagraph"/>
-        <w:numPr>
-          <w:ilvl w:val="1"/>
-          <w:numId w:val="3"/>
-        </w:numPr>
-      </w:pPr>
-      <w:r>
-        <w:t>V</w:t>
-      </w:r>
-      <w:r>
-        <w:t xml:space="preserve">isual </w:t>
-      </w:r>
-      <w:r>
-        <w:t>O</w:t>
-      </w:r>
-      <w:r>
-        <w:t>dometry</w:t>
-      </w:r>
-    </w:p>
-    <w:p>
-      <w:pPr>
-        <w:pStyle w:val="ListParagraph"/>
-        <w:numPr>
-          <w:ilvl w:val="1"/>
-          <w:numId w:val="3"/>
-        </w:numPr>
-      </w:pPr>
-      <w:r>
-        <w:t>Mapping</w:t>
-      </w:r>
-    </w:p>
-    <w:p>
-      <w:pPr>
-        <w:pStyle w:val="ListParagraph"/>
-        <w:numPr>
-          <w:ilvl w:val="1"/>
-          <w:numId w:val="3"/>
-        </w:numPr>
-      </w:pPr>
-      <w:r>
-        <w:lastRenderedPageBreak/>
-        <w:t>Wheel Odometry</w:t>
-      </w:r>
-    </w:p>
-    <w:p>
-      <w:pPr>
-        <w:pStyle w:val="ListParagraph"/>
-        <w:numPr>
-          <w:ilvl w:val="1"/>
-          <w:numId w:val="3"/>
-        </w:numPr>
-      </w:pPr>
-      <w:r>
-        <w:t>Hazard Detector</w:t>
-      </w:r>
-      <w:bookmarkStart w:id="0" w:name="_GoBack"/>
-      <w:bookmarkEnd w:id="0"/>
-    </w:p>
+    <w:p/>
+    <w:tbl>
+      <w:tblPr>
+        <w:tblStyle w:val="TableGrid"/>
+        <w:tblW w:w="0" w:type="auto"/>
+        <w:tblLook w:val="04A0" w:firstRow="1" w:lastRow="0" w:firstColumn="1" w:lastColumn="0" w:noHBand="0" w:noVBand="1"/>
+      </w:tblPr>
+      <w:tblGrid>
+        <w:gridCol w:w="2830"/>
+        <w:gridCol w:w="2977"/>
+        <w:gridCol w:w="3157"/>
+      </w:tblGrid>
+      <w:tr>
+        <w:tc>
+          <w:tcPr>
+            <w:tcW w:w="8964" w:type="dxa"/>
+            <w:gridSpan w:val="3"/>
+          </w:tcPr>
+          <w:p>
+            <w:pPr>
+              <w:rPr>
+                <w:b/>
+                <w:sz w:val="24"/>
+              </w:rPr>
+            </w:pPr>
+            <w:r>
+              <w:rPr>
+                <w:b/>
+                <w:sz w:val="24"/>
+              </w:rPr>
+              <w:t>ON LANDER</w:t>
+            </w:r>
+          </w:p>
+        </w:tc>
+      </w:tr>
+      <w:tr>
+        <w:tc>
+          <w:tcPr>
+            <w:tcW w:w="2830" w:type="dxa"/>
+          </w:tcPr>
+          <w:p>
+            <w:pPr>
+              <w:rPr>
+                <w:b/>
+              </w:rPr>
+            </w:pPr>
+            <w:r>
+              <w:rPr>
+                <w:b/>
+              </w:rPr>
+              <w:t>PRE-</w:t>
+            </w:r>
+          </w:p>
+        </w:tc>
+        <w:tc>
+          <w:tcPr>
+            <w:tcW w:w="2977" w:type="dxa"/>
+          </w:tcPr>
+          <w:p>
+            <w:pPr>
+              <w:rPr>
+                <w:b/>
+              </w:rPr>
+            </w:pPr>
+            <w:r>
+              <w:rPr>
+                <w:b/>
+              </w:rPr>
+              <w:t>TEST</w:t>
+            </w:r>
+          </w:p>
+        </w:tc>
+        <w:tc>
+          <w:tcPr>
+            <w:tcW w:w="3157" w:type="dxa"/>
+          </w:tcPr>
+          <w:p>
+            <w:pPr>
+              <w:rPr>
+                <w:b/>
+              </w:rPr>
+            </w:pPr>
+            <w:r>
+              <w:rPr>
+                <w:b/>
+              </w:rPr>
+              <w:t>POST-</w:t>
+            </w:r>
+          </w:p>
+        </w:tc>
+      </w:tr>
+      <w:tr>
+        <w:tc>
+          <w:tcPr>
+            <w:tcW w:w="2830" w:type="dxa"/>
+          </w:tcPr>
+          <w:p>
+            <w:pPr>
+              <w:pStyle w:val="ListParagraph"/>
+              <w:numPr>
+                <w:ilvl w:val="0"/>
+                <w:numId w:val="9"/>
+              </w:numPr>
+            </w:pPr>
+            <w:r>
+              <w:t>Communications ok</w:t>
+            </w:r>
+          </w:p>
+        </w:tc>
+        <w:tc>
+          <w:tcPr>
+            <w:tcW w:w="2977" w:type="dxa"/>
+          </w:tcPr>
+          <w:p>
+            <w:r>
+              <w:t xml:space="preserve">Test </w:t>
+            </w:r>
+            <w:r>
+              <w:t>LocCam</w:t>
+            </w:r>
+          </w:p>
+        </w:tc>
+        <w:tc>
+          <w:tcPr>
+            <w:tcW w:w="3157" w:type="dxa"/>
+          </w:tcPr>
+          <w:p>
+            <w:pPr>
+              <w:pStyle w:val="ListParagraph"/>
+              <w:numPr>
+                <w:ilvl w:val="0"/>
+                <w:numId w:val="9"/>
+              </w:numPr>
+            </w:pPr>
+            <w:r>
+              <w:t>Visua</w:t>
+            </w:r>
+            <w:r>
+              <w:t>l inspection of the camera feed</w:t>
+            </w:r>
+          </w:p>
+        </w:tc>
+      </w:tr>
+      <w:tr>
+        <w:tc>
+          <w:tcPr>
+            <w:tcW w:w="2830" w:type="dxa"/>
+          </w:tcPr>
+          <w:p/>
+        </w:tc>
+        <w:tc>
+          <w:tcPr>
+            <w:tcW w:w="2977" w:type="dxa"/>
+          </w:tcPr>
+          <w:p/>
+        </w:tc>
+        <w:tc>
+          <w:tcPr>
+            <w:tcW w:w="3157" w:type="dxa"/>
+          </w:tcPr>
+          <w:p/>
+        </w:tc>
+      </w:tr>
+      <w:tr>
+        <w:tc>
+          <w:tcPr>
+            <w:tcW w:w="2830" w:type="dxa"/>
+          </w:tcPr>
+          <w:p>
+            <w:pPr>
+              <w:pStyle w:val="ListParagraph"/>
+              <w:numPr>
+                <w:ilvl w:val="0"/>
+                <w:numId w:val="9"/>
+              </w:numPr>
+            </w:pPr>
+            <w:r>
+              <w:t>Communications ok</w:t>
+            </w:r>
+          </w:p>
+        </w:tc>
+        <w:tc>
+          <w:tcPr>
+            <w:tcW w:w="2977" w:type="dxa"/>
+          </w:tcPr>
+          <w:p>
+            <w:r>
+              <w:t xml:space="preserve">Test NavCam </w:t>
+            </w:r>
+          </w:p>
+        </w:tc>
+        <w:tc>
+          <w:tcPr>
+            <w:tcW w:w="3157" w:type="dxa"/>
+          </w:tcPr>
+          <w:p>
+            <w:pPr>
+              <w:pStyle w:val="ListParagraph"/>
+              <w:numPr>
+                <w:ilvl w:val="0"/>
+                <w:numId w:val="9"/>
+              </w:numPr>
+            </w:pPr>
+            <w:r>
+              <w:t>Visua</w:t>
+            </w:r>
+            <w:r>
+              <w:t>l inspection of the camera feed</w:t>
+            </w:r>
+          </w:p>
+        </w:tc>
+      </w:tr>
+      <w:tr>
+        <w:tc>
+          <w:tcPr>
+            <w:tcW w:w="2830" w:type="dxa"/>
+          </w:tcPr>
+          <w:p/>
+        </w:tc>
+        <w:tc>
+          <w:tcPr>
+            <w:tcW w:w="2977" w:type="dxa"/>
+          </w:tcPr>
+          <w:p/>
+        </w:tc>
+        <w:tc>
+          <w:tcPr>
+            <w:tcW w:w="3157" w:type="dxa"/>
+          </w:tcPr>
+          <w:p/>
+        </w:tc>
+      </w:tr>
+      <w:tr>
+        <w:trPr>
+          <w:trHeight w:val="1074"/>
+        </w:trPr>
+        <w:tc>
+          <w:tcPr>
+            <w:tcW w:w="2830" w:type="dxa"/>
+          </w:tcPr>
+          <w:p>
+            <w:pPr>
+              <w:pStyle w:val="ListParagraph"/>
+              <w:numPr>
+                <w:ilvl w:val="0"/>
+                <w:numId w:val="6"/>
+              </w:numPr>
+            </w:pPr>
+            <w:r>
+              <w:t>Communications ok</w:t>
+            </w:r>
+          </w:p>
+          <w:p>
+            <w:pPr>
+              <w:pStyle w:val="ListParagraph"/>
+              <w:numPr>
+                <w:ilvl w:val="0"/>
+                <w:numId w:val="6"/>
+              </w:numPr>
+            </w:pPr>
+            <w:r>
+              <w:t>ADE checks</w:t>
+            </w:r>
+          </w:p>
+          <w:p>
+            <w:pPr>
+              <w:pStyle w:val="ListParagraph"/>
+              <w:numPr>
+                <w:ilvl w:val="0"/>
+                <w:numId w:val="6"/>
+              </w:numPr>
+            </w:pPr>
+            <w:r>
+              <w:t>Test NavCam</w:t>
+            </w:r>
+          </w:p>
+        </w:tc>
+        <w:tc>
+          <w:tcPr>
+            <w:tcW w:w="2977" w:type="dxa"/>
+          </w:tcPr>
+          <w:p>
+            <w:r>
+              <w:t>Test PTU</w:t>
+            </w:r>
+          </w:p>
+        </w:tc>
+        <w:tc>
+          <w:tcPr>
+            <w:tcW w:w="3157" w:type="dxa"/>
+          </w:tcPr>
+          <w:p>
+            <w:pPr>
+              <w:pStyle w:val="ListParagraph"/>
+              <w:numPr>
+                <w:ilvl w:val="0"/>
+                <w:numId w:val="13"/>
+              </w:numPr>
+            </w:pPr>
+            <w:r>
+              <w:t>Pan and Tilt commands correspond to encoder readings and cameras view</w:t>
+            </w:r>
+          </w:p>
+        </w:tc>
+      </w:tr>
+      <w:tr>
+        <w:tc>
+          <w:tcPr>
+            <w:tcW w:w="2830" w:type="dxa"/>
+          </w:tcPr>
+          <w:p/>
+        </w:tc>
+        <w:tc>
+          <w:tcPr>
+            <w:tcW w:w="2977" w:type="dxa"/>
+          </w:tcPr>
+          <w:p/>
+        </w:tc>
+        <w:tc>
+          <w:tcPr>
+            <w:tcW w:w="3157" w:type="dxa"/>
+          </w:tcPr>
+          <w:p/>
+        </w:tc>
+      </w:tr>
+      <w:tr>
+        <w:tc>
+          <w:tcPr>
+            <w:tcW w:w="2830" w:type="dxa"/>
+          </w:tcPr>
+          <w:p>
+            <w:pPr>
+              <w:pStyle w:val="ListParagraph"/>
+              <w:numPr>
+                <w:ilvl w:val="0"/>
+                <w:numId w:val="10"/>
+              </w:numPr>
+            </w:pPr>
+            <w:r>
+              <w:t>Communications ok</w:t>
+            </w:r>
+          </w:p>
+        </w:tc>
+        <w:tc>
+          <w:tcPr>
+            <w:tcW w:w="2977" w:type="dxa"/>
+          </w:tcPr>
+          <w:p>
+            <w:r>
+              <w:t>Test IMU</w:t>
+            </w:r>
+          </w:p>
+        </w:tc>
+        <w:tc>
+          <w:tcPr>
+            <w:tcW w:w="3157" w:type="dxa"/>
+          </w:tcPr>
+          <w:p>
+            <w:pPr>
+              <w:pStyle w:val="ListParagraph"/>
+              <w:numPr>
+                <w:ilvl w:val="0"/>
+                <w:numId w:val="10"/>
+              </w:numPr>
+            </w:pPr>
+            <w:r>
+              <w:t>Orientation readings correspond with the lander’s readings</w:t>
+            </w:r>
+          </w:p>
+        </w:tc>
+      </w:tr>
+      <w:tr>
+        <w:tc>
+          <w:tcPr>
+            <w:tcW w:w="2830" w:type="dxa"/>
+          </w:tcPr>
+          <w:p>
+            <w:pPr>
+              <w:pStyle w:val="ListParagraph"/>
+            </w:pPr>
+          </w:p>
+        </w:tc>
+        <w:tc>
+          <w:tcPr>
+            <w:tcW w:w="2977" w:type="dxa"/>
+          </w:tcPr>
+          <w:p/>
+        </w:tc>
+        <w:tc>
+          <w:tcPr>
+            <w:tcW w:w="3157" w:type="dxa"/>
+          </w:tcPr>
+          <w:p/>
+        </w:tc>
+      </w:tr>
+      <w:tr>
+        <w:tc>
+          <w:tcPr>
+            <w:tcW w:w="2830" w:type="dxa"/>
+          </w:tcPr>
+          <w:p>
+            <w:pPr>
+              <w:pStyle w:val="ListParagraph"/>
+              <w:numPr>
+                <w:ilvl w:val="0"/>
+                <w:numId w:val="10"/>
+              </w:numPr>
+            </w:pPr>
+            <w:r>
+              <w:t>Communications ok</w:t>
+            </w:r>
+          </w:p>
+          <w:p>
+            <w:pPr>
+              <w:pStyle w:val="ListParagraph"/>
+              <w:numPr>
+                <w:ilvl w:val="0"/>
+                <w:numId w:val="10"/>
+              </w:numPr>
+            </w:pPr>
+            <w:r>
+              <w:t xml:space="preserve">Test </w:t>
+            </w:r>
+            <w:r>
+              <w:t>LocCam</w:t>
+            </w:r>
+          </w:p>
+          <w:p>
+            <w:pPr>
+              <w:pStyle w:val="ListParagraph"/>
+              <w:numPr>
+                <w:ilvl w:val="0"/>
+                <w:numId w:val="10"/>
+              </w:numPr>
+            </w:pPr>
+            <w:r>
+              <w:t>Test IMU</w:t>
+            </w:r>
+          </w:p>
+        </w:tc>
+        <w:tc>
+          <w:tcPr>
+            <w:tcW w:w="2977" w:type="dxa"/>
+          </w:tcPr>
+          <w:p>
+            <w:r>
+              <w:t>Test VO w/</w:t>
+            </w:r>
+            <w:r>
+              <w:t>IMU</w:t>
+            </w:r>
+          </w:p>
+        </w:tc>
+        <w:tc>
+          <w:tcPr>
+            <w:tcW w:w="3157" w:type="dxa"/>
+          </w:tcPr>
+          <w:p>
+            <w:pPr>
+              <w:pStyle w:val="ListParagraph"/>
+              <w:numPr>
+                <w:ilvl w:val="0"/>
+                <w:numId w:val="10"/>
+              </w:numPr>
+            </w:pPr>
+            <w:r>
+              <w:t>Absence of drift in the position and orientation estimates</w:t>
+            </w:r>
+          </w:p>
+        </w:tc>
+      </w:tr>
+      <w:tr>
+        <w:tc>
+          <w:tcPr>
+            <w:tcW w:w="2830" w:type="dxa"/>
+          </w:tcPr>
+          <w:p>
+            <w:pPr>
+              <w:pStyle w:val="ListParagraph"/>
+            </w:pPr>
+          </w:p>
+        </w:tc>
+        <w:tc>
+          <w:tcPr>
+            <w:tcW w:w="2977" w:type="dxa"/>
+          </w:tcPr>
+          <w:p/>
+        </w:tc>
+        <w:tc>
+          <w:tcPr>
+            <w:tcW w:w="3157" w:type="dxa"/>
+          </w:tcPr>
+          <w:p/>
+        </w:tc>
+      </w:tr>
+      <w:tr>
+        <w:tc>
+          <w:tcPr>
+            <w:tcW w:w="2830" w:type="dxa"/>
+          </w:tcPr>
+          <w:p>
+            <w:pPr>
+              <w:pStyle w:val="ListParagraph"/>
+              <w:numPr>
+                <w:ilvl w:val="0"/>
+                <w:numId w:val="10"/>
+              </w:numPr>
+            </w:pPr>
+            <w:r>
+              <w:t>Communications ok</w:t>
+            </w:r>
+          </w:p>
+          <w:p>
+            <w:pPr>
+              <w:pStyle w:val="ListParagraph"/>
+              <w:numPr>
+                <w:ilvl w:val="0"/>
+                <w:numId w:val="10"/>
+              </w:numPr>
+            </w:pPr>
+            <w:r>
+              <w:t xml:space="preserve">Test </w:t>
+            </w:r>
+            <w:r>
+              <w:t>NavCam</w:t>
+            </w:r>
+          </w:p>
+          <w:p>
+            <w:pPr>
+              <w:pStyle w:val="ListParagraph"/>
+              <w:numPr>
+                <w:ilvl w:val="0"/>
+                <w:numId w:val="10"/>
+              </w:numPr>
+            </w:pPr>
+            <w:r>
+              <w:t>Test PTU</w:t>
+            </w:r>
+          </w:p>
+        </w:tc>
+        <w:tc>
+          <w:tcPr>
+            <w:tcW w:w="2977" w:type="dxa"/>
+          </w:tcPr>
+          <w:p>
+            <w:r>
+              <w:t>Test mapping</w:t>
+            </w:r>
+          </w:p>
+        </w:tc>
+        <w:tc>
+          <w:tcPr>
+            <w:tcW w:w="3157" w:type="dxa"/>
+          </w:tcPr>
+          <w:p>
+            <w:pPr>
+              <w:pStyle w:val="ListParagraph"/>
+              <w:numPr>
+                <w:ilvl w:val="0"/>
+                <w:numId w:val="10"/>
+              </w:numPr>
+            </w:pPr>
+            <w:r>
+              <w:t>Mapping corresponds to known models of the rover and lander</w:t>
+            </w:r>
+          </w:p>
+        </w:tc>
+      </w:tr>
+      <w:tr>
+        <w:tc>
+          <w:tcPr>
+            <w:tcW w:w="2830" w:type="dxa"/>
+          </w:tcPr>
+          <w:p/>
+        </w:tc>
+        <w:tc>
+          <w:tcPr>
+            <w:tcW w:w="2977" w:type="dxa"/>
+          </w:tcPr>
+          <w:p/>
+        </w:tc>
+        <w:tc>
+          <w:tcPr>
+            <w:tcW w:w="3157" w:type="dxa"/>
+          </w:tcPr>
+          <w:p/>
+        </w:tc>
+      </w:tr>
+      <w:tr>
+        <w:trPr>
+          <w:trHeight w:val="826"/>
+        </w:trPr>
+        <w:tc>
+          <w:tcPr>
+            <w:tcW w:w="2830" w:type="dxa"/>
+          </w:tcPr>
+          <w:p>
+            <w:pPr>
+              <w:pStyle w:val="ListParagraph"/>
+              <w:numPr>
+                <w:ilvl w:val="0"/>
+                <w:numId w:val="5"/>
+              </w:numPr>
+            </w:pPr>
+            <w:r>
+              <w:t>Communications ok</w:t>
+            </w:r>
+          </w:p>
+          <w:p>
+            <w:pPr>
+              <w:pStyle w:val="ListParagraph"/>
+              <w:numPr>
+                <w:ilvl w:val="0"/>
+                <w:numId w:val="5"/>
+              </w:numPr>
+            </w:pPr>
+            <w:r>
+              <w:t>ADE checks</w:t>
+            </w:r>
+          </w:p>
+          <w:p>
+            <w:pPr>
+              <w:pStyle w:val="ListParagraph"/>
+              <w:numPr>
+                <w:ilvl w:val="0"/>
+                <w:numId w:val="5"/>
+              </w:numPr>
+            </w:pPr>
+            <w:r>
+              <w:t>BEMA checks</w:t>
+            </w:r>
+          </w:p>
+        </w:tc>
+        <w:tc>
+          <w:tcPr>
+            <w:tcW w:w="2977" w:type="dxa"/>
+          </w:tcPr>
+          <w:p>
+            <w:r>
+              <w:t xml:space="preserve">Test </w:t>
+            </w:r>
+            <w:r>
+              <w:t>motor encoders</w:t>
+            </w:r>
+          </w:p>
+        </w:tc>
+        <w:tc>
+          <w:tcPr>
+            <w:tcW w:w="3157" w:type="dxa"/>
+          </w:tcPr>
+          <w:p>
+            <w:pPr>
+              <w:pStyle w:val="ListParagraph"/>
+              <w:numPr>
+                <w:ilvl w:val="0"/>
+                <w:numId w:val="12"/>
+              </w:numPr>
+            </w:pPr>
+            <w:r>
+              <w:t>No drift in the reading</w:t>
+            </w:r>
+          </w:p>
+        </w:tc>
+      </w:tr>
+      <w:tr>
+        <w:tc>
+          <w:tcPr>
+            <w:tcW w:w="2830" w:type="dxa"/>
+          </w:tcPr>
+          <w:p/>
+        </w:tc>
+        <w:tc>
+          <w:tcPr>
+            <w:tcW w:w="2977" w:type="dxa"/>
+          </w:tcPr>
+          <w:p/>
+        </w:tc>
+        <w:tc>
+          <w:tcPr>
+            <w:tcW w:w="3157" w:type="dxa"/>
+          </w:tcPr>
+          <w:p/>
+        </w:tc>
+      </w:tr>
+      <w:tr>
+        <w:trPr>
+          <w:trHeight w:val="826"/>
+        </w:trPr>
+        <w:tc>
+          <w:tcPr>
+            <w:tcW w:w="2830" w:type="dxa"/>
+          </w:tcPr>
+          <w:p>
+            <w:pPr>
+              <w:pStyle w:val="ListParagraph"/>
+              <w:numPr>
+                <w:ilvl w:val="0"/>
+                <w:numId w:val="5"/>
+              </w:numPr>
+            </w:pPr>
+            <w:r>
+              <w:t>Communications ok</w:t>
+            </w:r>
+          </w:p>
+          <w:p>
+            <w:pPr>
+              <w:pStyle w:val="ListParagraph"/>
+              <w:numPr>
+                <w:ilvl w:val="0"/>
+                <w:numId w:val="5"/>
+              </w:numPr>
+            </w:pPr>
+            <w:r>
+              <w:t>ADE checks</w:t>
+            </w:r>
+          </w:p>
+          <w:p>
+            <w:pPr>
+              <w:pStyle w:val="ListParagraph"/>
+              <w:numPr>
+                <w:ilvl w:val="0"/>
+                <w:numId w:val="5"/>
+              </w:numPr>
+            </w:pPr>
+            <w:r>
+              <w:t>BEMA checks</w:t>
+            </w:r>
+          </w:p>
+          <w:p>
+            <w:pPr>
+              <w:pStyle w:val="ListParagraph"/>
+              <w:numPr>
+                <w:ilvl w:val="0"/>
+                <w:numId w:val="5"/>
+              </w:numPr>
+            </w:pPr>
+            <w:r>
+              <w:t>Test motor encoder</w:t>
+            </w:r>
+          </w:p>
+        </w:tc>
+        <w:tc>
+          <w:tcPr>
+            <w:tcW w:w="2977" w:type="dxa"/>
+          </w:tcPr>
+          <w:p>
+            <w:r>
+              <w:t xml:space="preserve">Test </w:t>
+            </w:r>
+            <w:r>
+              <w:t>wheel odometry</w:t>
+            </w:r>
+          </w:p>
+        </w:tc>
+        <w:tc>
+          <w:tcPr>
+            <w:tcW w:w="3157" w:type="dxa"/>
+          </w:tcPr>
+          <w:p>
+            <w:pPr>
+              <w:pStyle w:val="ListParagraph"/>
+              <w:numPr>
+                <w:ilvl w:val="0"/>
+                <w:numId w:val="12"/>
+              </w:numPr>
+            </w:pPr>
+            <w:r>
+              <w:t xml:space="preserve">No drift in the </w:t>
+            </w:r>
+            <w:r>
+              <w:t>estimation</w:t>
+            </w:r>
+          </w:p>
+        </w:tc>
+      </w:tr>
+      <w:tr>
+        <w:tc>
+          <w:tcPr>
+            <w:tcW w:w="2830" w:type="dxa"/>
+          </w:tcPr>
+          <w:p/>
+        </w:tc>
+        <w:tc>
+          <w:tcPr>
+            <w:tcW w:w="2977" w:type="dxa"/>
+          </w:tcPr>
+          <w:p/>
+        </w:tc>
+        <w:tc>
+          <w:tcPr>
+            <w:tcW w:w="3157" w:type="dxa"/>
+          </w:tcPr>
+          <w:p/>
+        </w:tc>
+      </w:tr>
+      <w:tr>
+        <w:tc>
+          <w:tcPr>
+            <w:tcW w:w="2830" w:type="dxa"/>
+          </w:tcPr>
+          <w:p/>
+        </w:tc>
+        <w:tc>
+          <w:tcPr>
+            <w:tcW w:w="2977" w:type="dxa"/>
+          </w:tcPr>
+          <w:p>
+            <w:r>
+              <w:t>ROVER DEPLOYMENT</w:t>
+            </w:r>
+          </w:p>
+        </w:tc>
+        <w:tc>
+          <w:tcPr>
+            <w:tcW w:w="3157" w:type="dxa"/>
+          </w:tcPr>
+          <w:p/>
+        </w:tc>
+      </w:tr>
+      <w:tr>
+        <w:tc>
+          <w:tcPr>
+            <w:tcW w:w="2830" w:type="dxa"/>
+          </w:tcPr>
+          <w:p/>
+        </w:tc>
+        <w:tc>
+          <w:tcPr>
+            <w:tcW w:w="2977" w:type="dxa"/>
+          </w:tcPr>
+          <w:p/>
+        </w:tc>
+        <w:tc>
+          <w:tcPr>
+            <w:tcW w:w="3157" w:type="dxa"/>
+          </w:tcPr>
+          <w:p/>
+        </w:tc>
+      </w:tr>
+      <w:tr>
+        <w:trPr>
+          <w:trHeight w:val="826"/>
+        </w:trPr>
+        <w:tc>
+          <w:tcPr>
+            <w:tcW w:w="2830" w:type="dxa"/>
+          </w:tcPr>
+          <w:p>
+            <w:pPr>
+              <w:pStyle w:val="ListParagraph"/>
+              <w:numPr>
+                <w:ilvl w:val="0"/>
+                <w:numId w:val="4"/>
+              </w:numPr>
+            </w:pPr>
+            <w:r>
+              <w:t>Communications ok</w:t>
+            </w:r>
+          </w:p>
+          <w:p>
+            <w:pPr>
+              <w:pStyle w:val="ListParagraph"/>
+              <w:numPr>
+                <w:ilvl w:val="0"/>
+                <w:numId w:val="4"/>
+              </w:numPr>
+            </w:pPr>
+            <w:r>
+              <w:t>ADE checks</w:t>
+            </w:r>
+          </w:p>
+          <w:p>
+            <w:pPr>
+              <w:pStyle w:val="ListParagraph"/>
+              <w:numPr>
+                <w:ilvl w:val="0"/>
+                <w:numId w:val="4"/>
+              </w:numPr>
+            </w:pPr>
+            <w:r>
+              <w:t>BEMA checks</w:t>
+            </w:r>
+          </w:p>
+          <w:p>
+            <w:pPr>
+              <w:pStyle w:val="ListParagraph"/>
+              <w:numPr>
+                <w:ilvl w:val="0"/>
+                <w:numId w:val="4"/>
+              </w:numPr>
+            </w:pPr>
+            <w:r>
+              <w:t>Test motor encoders</w:t>
+            </w:r>
+          </w:p>
+          <w:p>
+            <w:pPr>
+              <w:pStyle w:val="ListParagraph"/>
+              <w:numPr>
+                <w:ilvl w:val="0"/>
+                <w:numId w:val="4"/>
+              </w:numPr>
+            </w:pPr>
+            <w:r>
+              <w:t>Test VO w/IMU</w:t>
+            </w:r>
+          </w:p>
+        </w:tc>
+        <w:tc>
+          <w:tcPr>
+            <w:tcW w:w="2977" w:type="dxa"/>
+          </w:tcPr>
+          <w:p>
+            <w:r>
+              <w:t>Test deployment motors</w:t>
+            </w:r>
+          </w:p>
+        </w:tc>
+        <w:tc>
+          <w:tcPr>
+            <w:tcW w:w="3157" w:type="dxa"/>
+          </w:tcPr>
+          <w:p>
+            <w:pPr>
+              <w:pStyle w:val="ListParagraph"/>
+              <w:numPr>
+                <w:ilvl w:val="0"/>
+                <w:numId w:val="11"/>
+              </w:numPr>
+            </w:pPr>
+            <w:r>
+              <w:t>Rover’s orientation is the same as before the test</w:t>
+            </w:r>
+          </w:p>
+        </w:tc>
+      </w:tr>
+      <w:tr>
+        <w:tc>
+          <w:tcPr>
+            <w:tcW w:w="2830" w:type="dxa"/>
+          </w:tcPr>
+          <w:p/>
+        </w:tc>
+        <w:tc>
+          <w:tcPr>
+            <w:tcW w:w="2977" w:type="dxa"/>
+          </w:tcPr>
+          <w:p/>
+        </w:tc>
+        <w:tc>
+          <w:tcPr>
+            <w:tcW w:w="3157" w:type="dxa"/>
+          </w:tcPr>
+          <w:p/>
+        </w:tc>
+      </w:tr>
+      <w:tr>
+        <w:trPr>
+          <w:trHeight w:val="1467"/>
+        </w:trPr>
+        <w:tc>
+          <w:tcPr>
+            <w:tcW w:w="2830" w:type="dxa"/>
+            <w:tcBorders>
+              <w:bottom w:val="single" w:sz="4" w:space="0" w:color="auto"/>
+            </w:tcBorders>
+          </w:tcPr>
+          <w:p>
+            <w:pPr>
+              <w:pStyle w:val="ListParagraph"/>
+              <w:numPr>
+                <w:ilvl w:val="0"/>
+                <w:numId w:val="7"/>
+              </w:numPr>
+            </w:pPr>
+            <w:r>
+              <w:t>Communications ok</w:t>
+            </w:r>
+          </w:p>
+          <w:p>
+            <w:pPr>
+              <w:pStyle w:val="ListParagraph"/>
+              <w:numPr>
+                <w:ilvl w:val="0"/>
+                <w:numId w:val="7"/>
+              </w:numPr>
+            </w:pPr>
+            <w:r>
+              <w:t>ADE checks</w:t>
+            </w:r>
+          </w:p>
+          <w:p>
+            <w:pPr>
+              <w:pStyle w:val="ListParagraph"/>
+              <w:numPr>
+                <w:ilvl w:val="0"/>
+                <w:numId w:val="7"/>
+              </w:numPr>
+            </w:pPr>
+            <w:r>
+              <w:t>BEMA checks</w:t>
+            </w:r>
+          </w:p>
+          <w:p>
+            <w:pPr>
+              <w:pStyle w:val="ListParagraph"/>
+              <w:numPr>
+                <w:ilvl w:val="0"/>
+                <w:numId w:val="7"/>
+              </w:numPr>
+            </w:pPr>
+            <w:r>
+              <w:t>Test NavCam</w:t>
+            </w:r>
+          </w:p>
+          <w:p>
+            <w:pPr>
+              <w:pStyle w:val="ListParagraph"/>
+              <w:numPr>
+                <w:ilvl w:val="0"/>
+                <w:numId w:val="7"/>
+              </w:numPr>
+            </w:pPr>
+            <w:r>
+              <w:t>Test wheel odometry</w:t>
+            </w:r>
+          </w:p>
+          <w:p>
+            <w:pPr>
+              <w:pStyle w:val="ListParagraph"/>
+              <w:numPr>
+                <w:ilvl w:val="0"/>
+                <w:numId w:val="7"/>
+              </w:numPr>
+            </w:pPr>
+            <w:r>
+              <w:t>Test VO w/IMU</w:t>
+            </w:r>
+          </w:p>
+        </w:tc>
+        <w:tc>
+          <w:tcPr>
+            <w:tcW w:w="2977" w:type="dxa"/>
+            <w:tcBorders>
+              <w:bottom w:val="single" w:sz="4" w:space="0" w:color="auto"/>
+            </w:tcBorders>
+          </w:tcPr>
+          <w:p>
+            <w:r>
+              <w:t xml:space="preserve">Test wheels </w:t>
+            </w:r>
+            <w:r>
+              <w:t xml:space="preserve">motors </w:t>
+            </w:r>
+            <w:r>
+              <w:br/>
+              <w:t>(very short traverse</w:t>
+            </w:r>
+            <w:r>
+              <w:t>)</w:t>
+            </w:r>
+          </w:p>
+        </w:tc>
+        <w:tc>
+          <w:tcPr>
+            <w:tcW w:w="3157" w:type="dxa"/>
+          </w:tcPr>
+          <w:p>
+            <w:pPr>
+              <w:pStyle w:val="ListParagraph"/>
+              <w:numPr>
+                <w:ilvl w:val="0"/>
+                <w:numId w:val="8"/>
+              </w:numPr>
+            </w:pPr>
+            <w:r>
+              <w:t>Check wheels rotation with NavCam</w:t>
+            </w:r>
+          </w:p>
+          <w:p>
+            <w:pPr>
+              <w:pStyle w:val="ListParagraph"/>
+              <w:numPr>
+                <w:ilvl w:val="0"/>
+                <w:numId w:val="8"/>
+              </w:numPr>
+            </w:pPr>
+            <w:r>
+              <w:t>VO estimate corresponds to wheel odometry</w:t>
+            </w:r>
+          </w:p>
+        </w:tc>
+      </w:tr>
+      <w:tr>
+        <w:tc>
+          <w:tcPr>
+            <w:tcW w:w="2830" w:type="dxa"/>
+          </w:tcPr>
+          <w:p/>
+        </w:tc>
+        <w:tc>
+          <w:tcPr>
+            <w:tcW w:w="2977" w:type="dxa"/>
+          </w:tcPr>
+          <w:p/>
+        </w:tc>
+        <w:tc>
+          <w:tcPr>
+            <w:tcW w:w="3157" w:type="dxa"/>
+          </w:tcPr>
+          <w:p/>
+        </w:tc>
+      </w:tr>
+      <w:tr>
+        <w:trPr>
+          <w:trHeight w:val="1833"/>
+        </w:trPr>
+        <w:tc>
+          <w:tcPr>
+            <w:tcW w:w="2830" w:type="dxa"/>
+            <w:tcBorders>
+              <w:bottom w:val="single" w:sz="4" w:space="0" w:color="auto"/>
+            </w:tcBorders>
+          </w:tcPr>
+          <w:p>
+            <w:pPr>
+              <w:pStyle w:val="ListParagraph"/>
+              <w:numPr>
+                <w:ilvl w:val="0"/>
+                <w:numId w:val="7"/>
+              </w:numPr>
+            </w:pPr>
+            <w:r>
+              <w:t>Communications ok</w:t>
+            </w:r>
+          </w:p>
+          <w:p>
+            <w:pPr>
+              <w:pStyle w:val="ListParagraph"/>
+              <w:numPr>
+                <w:ilvl w:val="0"/>
+                <w:numId w:val="7"/>
+              </w:numPr>
+            </w:pPr>
+            <w:r>
+              <w:t>ADE checks</w:t>
+            </w:r>
+          </w:p>
+          <w:p>
+            <w:pPr>
+              <w:pStyle w:val="ListParagraph"/>
+              <w:numPr>
+                <w:ilvl w:val="0"/>
+                <w:numId w:val="7"/>
+              </w:numPr>
+            </w:pPr>
+            <w:r>
+              <w:t>BEMA checks</w:t>
+            </w:r>
+          </w:p>
+          <w:p>
+            <w:pPr>
+              <w:pStyle w:val="ListParagraph"/>
+              <w:numPr>
+                <w:ilvl w:val="0"/>
+                <w:numId w:val="7"/>
+              </w:numPr>
+            </w:pPr>
+            <w:r>
+              <w:t>Test NavCam</w:t>
+            </w:r>
+          </w:p>
+          <w:p>
+            <w:pPr>
+              <w:pStyle w:val="ListParagraph"/>
+              <w:numPr>
+                <w:ilvl w:val="0"/>
+                <w:numId w:val="7"/>
+              </w:numPr>
+            </w:pPr>
+            <w:r>
+              <w:t>Test motor encoders</w:t>
+            </w:r>
+          </w:p>
+        </w:tc>
+        <w:tc>
+          <w:tcPr>
+            <w:tcW w:w="2977" w:type="dxa"/>
+            <w:tcBorders>
+              <w:bottom w:val="single" w:sz="4" w:space="0" w:color="auto"/>
+            </w:tcBorders>
+          </w:tcPr>
+          <w:p>
+            <w:r>
+              <w:t>Test turning motors</w:t>
+            </w:r>
+          </w:p>
+        </w:tc>
+        <w:tc>
+          <w:tcPr>
+            <w:tcW w:w="3157" w:type="dxa"/>
+          </w:tcPr>
+          <w:p>
+            <w:pPr>
+              <w:pStyle w:val="ListParagraph"/>
+              <w:numPr>
+                <w:ilvl w:val="0"/>
+                <w:numId w:val="8"/>
+              </w:numPr>
+            </w:pPr>
+            <w:r>
+              <w:t>Check wheels turning with NavCam</w:t>
+            </w:r>
+          </w:p>
+          <w:p>
+            <w:pPr>
+              <w:pStyle w:val="ListParagraph"/>
+              <w:numPr>
+                <w:ilvl w:val="0"/>
+                <w:numId w:val="8"/>
+              </w:numPr>
+            </w:pPr>
+            <w:r>
+              <w:t>Check wheels turning with lander cameras</w:t>
+            </w:r>
+          </w:p>
+        </w:tc>
+      </w:tr>
+      <w:tr>
+        <w:tc>
+          <w:tcPr>
+            <w:tcW w:w="2830" w:type="dxa"/>
+          </w:tcPr>
+          <w:p/>
+        </w:tc>
+        <w:tc>
+          <w:tcPr>
+            <w:tcW w:w="2977" w:type="dxa"/>
+          </w:tcPr>
+          <w:p/>
+        </w:tc>
+        <w:tc>
+          <w:tcPr>
+            <w:tcW w:w="3157" w:type="dxa"/>
+          </w:tcPr>
+          <w:p/>
+        </w:tc>
+      </w:tr>
+      <w:tr>
+        <w:trPr>
+          <w:trHeight w:val="1833"/>
+        </w:trPr>
+        <w:tc>
+          <w:tcPr>
+            <w:tcW w:w="2830" w:type="dxa"/>
+            <w:tcBorders>
+              <w:bottom w:val="single" w:sz="4" w:space="0" w:color="auto"/>
+            </w:tcBorders>
+          </w:tcPr>
+          <w:p>
+            <w:pPr>
+              <w:pStyle w:val="ListParagraph"/>
+              <w:numPr>
+                <w:ilvl w:val="0"/>
+                <w:numId w:val="7"/>
+              </w:numPr>
+            </w:pPr>
+            <w:r>
+              <w:t>Communications ok</w:t>
+            </w:r>
+          </w:p>
+          <w:p>
+            <w:pPr>
+              <w:pStyle w:val="ListParagraph"/>
+              <w:numPr>
+                <w:ilvl w:val="0"/>
+                <w:numId w:val="7"/>
+              </w:numPr>
+            </w:pPr>
+            <w:r>
+              <w:t>ADE checks</w:t>
+            </w:r>
+          </w:p>
+          <w:p>
+            <w:pPr>
+              <w:pStyle w:val="ListParagraph"/>
+              <w:numPr>
+                <w:ilvl w:val="0"/>
+                <w:numId w:val="7"/>
+              </w:numPr>
+            </w:pPr>
+            <w:r>
+              <w:t>BEMA checks</w:t>
+            </w:r>
+          </w:p>
+          <w:p>
+            <w:pPr>
+              <w:pStyle w:val="ListParagraph"/>
+              <w:numPr>
+                <w:ilvl w:val="0"/>
+                <w:numId w:val="7"/>
+              </w:numPr>
+            </w:pPr>
+            <w:r>
+              <w:t>Test NavCam</w:t>
+            </w:r>
+          </w:p>
+          <w:p>
+            <w:pPr>
+              <w:pStyle w:val="ListParagraph"/>
+              <w:numPr>
+                <w:ilvl w:val="0"/>
+                <w:numId w:val="7"/>
+              </w:numPr>
+            </w:pPr>
+            <w:r>
+              <w:t>Test IMU</w:t>
+            </w:r>
+          </w:p>
+          <w:p>
+            <w:pPr>
+              <w:pStyle w:val="ListParagraph"/>
+              <w:numPr>
+                <w:ilvl w:val="0"/>
+                <w:numId w:val="7"/>
+              </w:numPr>
+            </w:pPr>
+            <w:r>
+              <w:t>Test motor encoders</w:t>
+            </w:r>
+          </w:p>
+          <w:p>
+            <w:pPr>
+              <w:pStyle w:val="ListParagraph"/>
+              <w:numPr>
+                <w:ilvl w:val="0"/>
+                <w:numId w:val="7"/>
+              </w:numPr>
+            </w:pPr>
+            <w:r>
+              <w:t>Test wheels motors</w:t>
+            </w:r>
+          </w:p>
+          <w:p>
+            <w:pPr>
+              <w:pStyle w:val="ListParagraph"/>
+              <w:numPr>
+                <w:ilvl w:val="0"/>
+                <w:numId w:val="7"/>
+              </w:numPr>
+            </w:pPr>
+            <w:r>
+              <w:t>Test turning motors</w:t>
+            </w:r>
+          </w:p>
+        </w:tc>
+        <w:tc>
+          <w:tcPr>
+            <w:tcW w:w="2977" w:type="dxa"/>
+            <w:tcBorders>
+              <w:bottom w:val="single" w:sz="4" w:space="0" w:color="auto"/>
+            </w:tcBorders>
+          </w:tcPr>
+          <w:p>
+            <w:r>
+              <w:t>Test point turn</w:t>
+            </w:r>
+          </w:p>
+        </w:tc>
+        <w:tc>
+          <w:tcPr>
+            <w:tcW w:w="3157" w:type="dxa"/>
+          </w:tcPr>
+          <w:p>
+            <w:pPr>
+              <w:pStyle w:val="ListParagraph"/>
+              <w:numPr>
+                <w:ilvl w:val="0"/>
+                <w:numId w:val="8"/>
+              </w:numPr>
+            </w:pPr>
+            <w:r>
+              <w:t>Check rover orientation with IMU</w:t>
+            </w:r>
+          </w:p>
+          <w:p>
+            <w:pPr>
+              <w:pStyle w:val="ListParagraph"/>
+              <w:numPr>
+                <w:ilvl w:val="0"/>
+                <w:numId w:val="8"/>
+              </w:numPr>
+            </w:pPr>
+            <w:r>
+              <w:t>Check rover orientation with NavCam</w:t>
+            </w:r>
+          </w:p>
+          <w:p>
+            <w:pPr>
+              <w:pStyle w:val="ListParagraph"/>
+              <w:numPr>
+                <w:ilvl w:val="0"/>
+                <w:numId w:val="8"/>
+              </w:numPr>
+            </w:pPr>
+            <w:r>
+              <w:t>Check rover orientation with lander cameras</w:t>
+            </w:r>
+          </w:p>
+        </w:tc>
+      </w:tr>
+      <w:tr>
+        <w:tc>
+          <w:tcPr>
+            <w:tcW w:w="2830" w:type="dxa"/>
+          </w:tcPr>
+          <w:p/>
+        </w:tc>
+        <w:tc>
+          <w:tcPr>
+            <w:tcW w:w="2977" w:type="dxa"/>
+          </w:tcPr>
+          <w:p/>
+        </w:tc>
+        <w:tc>
+          <w:tcPr>
+            <w:tcW w:w="3157" w:type="dxa"/>
+          </w:tcPr>
+          <w:p/>
+        </w:tc>
+      </w:tr>
+      <w:tr>
+        <w:trPr>
+          <w:trHeight w:val="1833"/>
+        </w:trPr>
+        <w:tc>
+          <w:tcPr>
+            <w:tcW w:w="2830" w:type="dxa"/>
+            <w:tcBorders>
+              <w:bottom w:val="single" w:sz="4" w:space="0" w:color="auto"/>
+            </w:tcBorders>
+          </w:tcPr>
+          <w:p>
+            <w:pPr>
+              <w:pStyle w:val="ListParagraph"/>
+              <w:numPr>
+                <w:ilvl w:val="0"/>
+                <w:numId w:val="7"/>
+              </w:numPr>
+            </w:pPr>
+            <w:r>
+              <w:t>Communications ok</w:t>
+            </w:r>
+          </w:p>
+          <w:p>
+            <w:pPr>
+              <w:pStyle w:val="ListParagraph"/>
+              <w:numPr>
+                <w:ilvl w:val="0"/>
+                <w:numId w:val="7"/>
+              </w:numPr>
+            </w:pPr>
+            <w:r>
+              <w:t>ADE checks</w:t>
+            </w:r>
+          </w:p>
+          <w:p>
+            <w:pPr>
+              <w:pStyle w:val="ListParagraph"/>
+              <w:numPr>
+                <w:ilvl w:val="0"/>
+                <w:numId w:val="7"/>
+              </w:numPr>
+            </w:pPr>
+            <w:r>
+              <w:t>BEMA checks</w:t>
+            </w:r>
+          </w:p>
+          <w:p>
+            <w:pPr>
+              <w:pStyle w:val="ListParagraph"/>
+              <w:numPr>
+                <w:ilvl w:val="0"/>
+                <w:numId w:val="7"/>
+              </w:numPr>
+            </w:pPr>
+            <w:r>
+              <w:t>Test motor encoders</w:t>
+            </w:r>
+          </w:p>
+          <w:p>
+            <w:pPr>
+              <w:pStyle w:val="ListParagraph"/>
+              <w:numPr>
+                <w:ilvl w:val="0"/>
+                <w:numId w:val="7"/>
+              </w:numPr>
+            </w:pPr>
+            <w:r>
+              <w:t xml:space="preserve">Test wheels </w:t>
+            </w:r>
+            <w:r>
+              <w:t>odometry</w:t>
+            </w:r>
+          </w:p>
+          <w:p>
+            <w:pPr>
+              <w:pStyle w:val="ListParagraph"/>
+              <w:numPr>
+                <w:ilvl w:val="0"/>
+                <w:numId w:val="7"/>
+              </w:numPr>
+            </w:pPr>
+            <w:r>
+              <w:t>Test VO w/IMU</w:t>
+            </w:r>
+          </w:p>
+        </w:tc>
+        <w:tc>
+          <w:tcPr>
+            <w:tcW w:w="2977" w:type="dxa"/>
+            <w:tcBorders>
+              <w:bottom w:val="single" w:sz="4" w:space="0" w:color="auto"/>
+            </w:tcBorders>
+          </w:tcPr>
+          <w:p>
+            <w:r>
+              <w:t xml:space="preserve">Test short traverse </w:t>
+            </w:r>
+          </w:p>
+          <w:p>
+            <w:r>
+              <w:t>(</w:t>
+            </w:r>
+            <w:proofErr w:type="gramStart"/>
+            <w:r>
+              <w:t>lander</w:t>
+            </w:r>
+            <w:proofErr w:type="gramEnd"/>
+            <w:r>
+              <w:t xml:space="preserve"> platform size?)</w:t>
+            </w:r>
+          </w:p>
+        </w:tc>
+        <w:tc>
+          <w:tcPr>
+            <w:tcW w:w="3157" w:type="dxa"/>
+          </w:tcPr>
+          <w:p>
+            <w:pPr>
+              <w:pStyle w:val="ListParagraph"/>
+              <w:numPr>
+                <w:ilvl w:val="0"/>
+                <w:numId w:val="8"/>
+              </w:numPr>
+            </w:pPr>
+            <w:r>
+              <w:t>VO estimate of rove</w:t>
+            </w:r>
+            <w:r>
+              <w:t xml:space="preserve">r position corresponds to wheel </w:t>
+            </w:r>
+            <w:r>
+              <w:t>odometry</w:t>
+            </w:r>
+          </w:p>
+        </w:tc>
+      </w:tr>
+    </w:tbl>
+    <w:p/>
+    <w:p/>
+    <w:p/>
+    <w:p/>
+    <w:p/>
+    <w:p/>
+    <w:tbl>
+      <w:tblPr>
+        <w:tblStyle w:val="TableGrid"/>
+        <w:tblW w:w="0" w:type="auto"/>
+        <w:tblLook w:val="04A0" w:firstRow="1" w:lastRow="0" w:firstColumn="1" w:lastColumn="0" w:noHBand="0" w:noVBand="1"/>
+      </w:tblPr>
+      <w:tblGrid>
+        <w:gridCol w:w="2830"/>
+        <w:gridCol w:w="2977"/>
+        <w:gridCol w:w="3157"/>
+      </w:tblGrid>
+      <w:tr>
+        <w:tc>
+          <w:tcPr>
+            <w:tcW w:w="8964" w:type="dxa"/>
+            <w:gridSpan w:val="3"/>
+          </w:tcPr>
+          <w:p>
+            <w:pPr>
+              <w:rPr>
+                <w:b/>
+                <w:sz w:val="24"/>
+              </w:rPr>
+            </w:pPr>
+            <w:r>
+              <w:rPr>
+                <w:b/>
+                <w:sz w:val="24"/>
+              </w:rPr>
+              <w:lastRenderedPageBreak/>
+              <w:t>ON RAMPS</w:t>
+            </w:r>
+          </w:p>
+        </w:tc>
+      </w:tr>
+      <w:tr>
+        <w:tc>
+          <w:tcPr>
+            <w:tcW w:w="2830" w:type="dxa"/>
+          </w:tcPr>
+          <w:p>
+            <w:pPr>
+              <w:rPr>
+                <w:b/>
+              </w:rPr>
+            </w:pPr>
+            <w:r>
+              <w:rPr>
+                <w:b/>
+              </w:rPr>
+              <w:t>PRE-</w:t>
+            </w:r>
+          </w:p>
+        </w:tc>
+        <w:tc>
+          <w:tcPr>
+            <w:tcW w:w="2977" w:type="dxa"/>
+          </w:tcPr>
+          <w:p>
+            <w:pPr>
+              <w:rPr>
+                <w:b/>
+              </w:rPr>
+            </w:pPr>
+            <w:r>
+              <w:rPr>
+                <w:b/>
+              </w:rPr>
+              <w:t>TEST</w:t>
+            </w:r>
+          </w:p>
+        </w:tc>
+        <w:tc>
+          <w:tcPr>
+            <w:tcW w:w="3157" w:type="dxa"/>
+          </w:tcPr>
+          <w:p>
+            <w:pPr>
+              <w:rPr>
+                <w:b/>
+              </w:rPr>
+            </w:pPr>
+            <w:r>
+              <w:rPr>
+                <w:b/>
+              </w:rPr>
+              <w:t>POST-</w:t>
+            </w:r>
+          </w:p>
+        </w:tc>
+      </w:tr>
+      <w:tr>
+        <w:trPr>
+          <w:trHeight w:val="1833"/>
+        </w:trPr>
+        <w:tc>
+          <w:tcPr>
+            <w:tcW w:w="2830" w:type="dxa"/>
+            <w:tcBorders>
+              <w:bottom w:val="single" w:sz="4" w:space="0" w:color="auto"/>
+            </w:tcBorders>
+          </w:tcPr>
+          <w:p>
+            <w:pPr>
+              <w:pStyle w:val="ListParagraph"/>
+              <w:numPr>
+                <w:ilvl w:val="0"/>
+                <w:numId w:val="7"/>
+              </w:numPr>
+            </w:pPr>
+            <w:r>
+              <w:t>Communications ok</w:t>
+            </w:r>
+          </w:p>
+          <w:p>
+            <w:pPr>
+              <w:pStyle w:val="ListParagraph"/>
+              <w:numPr>
+                <w:ilvl w:val="0"/>
+                <w:numId w:val="7"/>
+              </w:numPr>
+            </w:pPr>
+            <w:r>
+              <w:t>ADE checks</w:t>
+            </w:r>
+          </w:p>
+          <w:p>
+            <w:pPr>
+              <w:pStyle w:val="ListParagraph"/>
+              <w:numPr>
+                <w:ilvl w:val="0"/>
+                <w:numId w:val="7"/>
+              </w:numPr>
+            </w:pPr>
+            <w:r>
+              <w:t>BEMA checks</w:t>
+            </w:r>
+          </w:p>
+          <w:p>
+            <w:pPr>
+              <w:pStyle w:val="ListParagraph"/>
+              <w:numPr>
+                <w:ilvl w:val="0"/>
+                <w:numId w:val="7"/>
+              </w:numPr>
+            </w:pPr>
+            <w:r>
+              <w:t>Test motor encoders</w:t>
+            </w:r>
+          </w:p>
+          <w:p>
+            <w:pPr>
+              <w:pStyle w:val="ListParagraph"/>
+              <w:numPr>
+                <w:ilvl w:val="0"/>
+                <w:numId w:val="7"/>
+              </w:numPr>
+            </w:pPr>
+            <w:r>
+              <w:t>Test wheels motors</w:t>
+            </w:r>
+          </w:p>
+          <w:p>
+            <w:pPr>
+              <w:pStyle w:val="ListParagraph"/>
+              <w:numPr>
+                <w:ilvl w:val="0"/>
+                <w:numId w:val="7"/>
+              </w:numPr>
+            </w:pPr>
+            <w:r>
+              <w:t>Test wheel odometry</w:t>
+            </w:r>
+          </w:p>
+        </w:tc>
+        <w:tc>
+          <w:tcPr>
+            <w:tcW w:w="2977" w:type="dxa"/>
+            <w:tcBorders>
+              <w:bottom w:val="single" w:sz="4" w:space="0" w:color="auto"/>
+            </w:tcBorders>
+          </w:tcPr>
+          <w:p>
+            <w:r>
+              <w:t xml:space="preserve">Test short traverse </w:t>
+            </w:r>
+          </w:p>
+          <w:p>
+            <w:r>
+              <w:t>(</w:t>
+            </w:r>
+            <w:proofErr w:type="gramStart"/>
+            <w:r>
+              <w:t>ramps</w:t>
+            </w:r>
+            <w:proofErr w:type="gramEnd"/>
+            <w:r>
+              <w:t xml:space="preserve"> </w:t>
+            </w:r>
+            <w:proofErr w:type="spellStart"/>
+            <w:r>
+              <w:t>lenght</w:t>
+            </w:r>
+            <w:proofErr w:type="spellEnd"/>
+            <w:r>
+              <w:t>?)</w:t>
+            </w:r>
+          </w:p>
+        </w:tc>
+        <w:tc>
+          <w:tcPr>
+            <w:tcW w:w="3157" w:type="dxa"/>
+          </w:tcPr>
+          <w:p>
+            <w:pPr>
+              <w:pStyle w:val="ListParagraph"/>
+              <w:numPr>
+                <w:ilvl w:val="0"/>
+                <w:numId w:val="8"/>
+              </w:numPr>
+            </w:pPr>
+            <w:r>
+              <w:t>VO estimate of rover position corresponds to wheel odometry</w:t>
+            </w:r>
+          </w:p>
+        </w:tc>
+      </w:tr>
+    </w:tbl>
+    <w:p/>
+    <w:p/>
+    <w:p/>
+    <w:tbl>
+      <w:tblPr>
+        <w:tblStyle w:val="TableGrid"/>
+        <w:tblW w:w="0" w:type="auto"/>
+        <w:tblLook w:val="04A0" w:firstRow="1" w:lastRow="0" w:firstColumn="1" w:lastColumn="0" w:noHBand="0" w:noVBand="1"/>
+      </w:tblPr>
+      <w:tblGrid>
+        <w:gridCol w:w="2830"/>
+        <w:gridCol w:w="2977"/>
+        <w:gridCol w:w="3157"/>
+      </w:tblGrid>
+      <w:tr>
+        <w:tc>
+          <w:tcPr>
+            <w:tcW w:w="8964" w:type="dxa"/>
+            <w:gridSpan w:val="3"/>
+          </w:tcPr>
+          <w:p>
+            <w:pPr>
+              <w:rPr>
+                <w:b/>
+                <w:sz w:val="24"/>
+              </w:rPr>
+            </w:pPr>
+            <w:r>
+              <w:rPr>
+                <w:b/>
+                <w:sz w:val="24"/>
+              </w:rPr>
+              <w:t>ON TERRAIN</w:t>
+            </w:r>
+          </w:p>
+        </w:tc>
+      </w:tr>
+      <w:tr>
+        <w:tc>
+          <w:tcPr>
+            <w:tcW w:w="2830" w:type="dxa"/>
+          </w:tcPr>
+          <w:p>
+            <w:pPr>
+              <w:rPr>
+                <w:b/>
+              </w:rPr>
+            </w:pPr>
+            <w:r>
+              <w:rPr>
+                <w:b/>
+              </w:rPr>
+              <w:t>PRE-</w:t>
+            </w:r>
+          </w:p>
+        </w:tc>
+        <w:tc>
+          <w:tcPr>
+            <w:tcW w:w="2977" w:type="dxa"/>
+          </w:tcPr>
+          <w:p>
+            <w:pPr>
+              <w:rPr>
+                <w:b/>
+              </w:rPr>
+            </w:pPr>
+            <w:r>
+              <w:rPr>
+                <w:b/>
+              </w:rPr>
+              <w:t>TEST</w:t>
+            </w:r>
+          </w:p>
+        </w:tc>
+        <w:tc>
+          <w:tcPr>
+            <w:tcW w:w="3157" w:type="dxa"/>
+          </w:tcPr>
+          <w:p>
+            <w:pPr>
+              <w:rPr>
+                <w:b/>
+              </w:rPr>
+            </w:pPr>
+            <w:r>
+              <w:rPr>
+                <w:b/>
+              </w:rPr>
+              <w:t>POST-</w:t>
+            </w:r>
+          </w:p>
+        </w:tc>
+      </w:tr>
+      <w:tr>
+        <w:trPr>
+          <w:trHeight w:val="1833"/>
+        </w:trPr>
+        <w:tc>
+          <w:tcPr>
+            <w:tcW w:w="2830" w:type="dxa"/>
+            <w:tcBorders>
+              <w:bottom w:val="single" w:sz="4" w:space="0" w:color="auto"/>
+            </w:tcBorders>
+          </w:tcPr>
+          <w:p>
+            <w:pPr>
+              <w:pStyle w:val="ListParagraph"/>
+              <w:numPr>
+                <w:ilvl w:val="0"/>
+                <w:numId w:val="7"/>
+              </w:numPr>
+            </w:pPr>
+            <w:r>
+              <w:t>Communications ok</w:t>
+            </w:r>
+          </w:p>
+          <w:p>
+            <w:pPr>
+              <w:pStyle w:val="ListParagraph"/>
+              <w:numPr>
+                <w:ilvl w:val="0"/>
+                <w:numId w:val="7"/>
+              </w:numPr>
+            </w:pPr>
+            <w:r>
+              <w:t>ADE checks</w:t>
+            </w:r>
+          </w:p>
+          <w:p>
+            <w:pPr>
+              <w:pStyle w:val="ListParagraph"/>
+              <w:numPr>
+                <w:ilvl w:val="0"/>
+                <w:numId w:val="7"/>
+              </w:numPr>
+            </w:pPr>
+            <w:r>
+              <w:t>BEMA checks</w:t>
+            </w:r>
+          </w:p>
+          <w:p>
+            <w:pPr>
+              <w:pStyle w:val="ListParagraph"/>
+              <w:numPr>
+                <w:ilvl w:val="0"/>
+                <w:numId w:val="7"/>
+              </w:numPr>
+            </w:pPr>
+            <w:r>
+              <w:t>Test motor encoders</w:t>
+            </w:r>
+          </w:p>
+          <w:p>
+            <w:pPr>
+              <w:pStyle w:val="ListParagraph"/>
+              <w:numPr>
+                <w:ilvl w:val="0"/>
+                <w:numId w:val="7"/>
+              </w:numPr>
+            </w:pPr>
+            <w:r>
+              <w:t>Test wheels motors</w:t>
+            </w:r>
+          </w:p>
+          <w:p>
+            <w:pPr>
+              <w:pStyle w:val="ListParagraph"/>
+              <w:numPr>
+                <w:ilvl w:val="0"/>
+                <w:numId w:val="7"/>
+              </w:numPr>
+            </w:pPr>
+            <w:r>
+              <w:t>Test turning motors</w:t>
+            </w:r>
+          </w:p>
+          <w:p>
+            <w:pPr>
+              <w:pStyle w:val="ListParagraph"/>
+              <w:numPr>
+                <w:ilvl w:val="0"/>
+                <w:numId w:val="7"/>
+              </w:numPr>
+            </w:pPr>
+            <w:r>
+              <w:t>Test VO w/IMU</w:t>
+            </w:r>
+          </w:p>
+        </w:tc>
+        <w:tc>
+          <w:tcPr>
+            <w:tcW w:w="2977" w:type="dxa"/>
+            <w:tcBorders>
+              <w:bottom w:val="single" w:sz="4" w:space="0" w:color="auto"/>
+            </w:tcBorders>
+          </w:tcPr>
+          <w:p>
+            <w:r>
+              <w:t>Test complete point turn</w:t>
+            </w:r>
+          </w:p>
+        </w:tc>
+        <w:tc>
+          <w:tcPr>
+            <w:tcW w:w="3157" w:type="dxa"/>
+          </w:tcPr>
+          <w:p>
+            <w:pPr>
+              <w:pStyle w:val="ListParagraph"/>
+              <w:numPr>
+                <w:ilvl w:val="0"/>
+                <w:numId w:val="8"/>
+              </w:numPr>
+            </w:pPr>
+            <w:r>
+              <w:t>Check VO estimate of rover orientation</w:t>
+            </w:r>
+          </w:p>
+          <w:p>
+            <w:pPr>
+              <w:pStyle w:val="ListParagraph"/>
+              <w:numPr>
+                <w:ilvl w:val="0"/>
+                <w:numId w:val="8"/>
+              </w:numPr>
+            </w:pPr>
+            <w:r>
+              <w:t>Check lander cameras for visual inspection of the rover</w:t>
+            </w:r>
+          </w:p>
+        </w:tc>
+      </w:tr>
+      <w:tr>
+        <w:tc>
+          <w:tcPr>
+            <w:tcW w:w="2830" w:type="dxa"/>
+          </w:tcPr>
+          <w:p>
+            <w:pPr>
+              <w:rPr>
+                <w:b/>
+              </w:rPr>
+            </w:pPr>
+          </w:p>
+        </w:tc>
+        <w:tc>
+          <w:tcPr>
+            <w:tcW w:w="2977" w:type="dxa"/>
+          </w:tcPr>
+          <w:p>
+            <w:pPr>
+              <w:rPr>
+                <w:b/>
+              </w:rPr>
+            </w:pPr>
+          </w:p>
+        </w:tc>
+        <w:tc>
+          <w:tcPr>
+            <w:tcW w:w="3157" w:type="dxa"/>
+          </w:tcPr>
+          <w:p>
+            <w:pPr>
+              <w:rPr>
+                <w:b/>
+              </w:rPr>
+            </w:pPr>
+          </w:p>
+        </w:tc>
+      </w:tr>
+      <w:tr>
+        <w:trPr>
+          <w:trHeight w:val="1833"/>
+        </w:trPr>
+        <w:tc>
+          <w:tcPr>
+            <w:tcW w:w="2830" w:type="dxa"/>
+          </w:tcPr>
+          <w:p>
+            <w:pPr>
+              <w:pStyle w:val="ListParagraph"/>
+              <w:numPr>
+                <w:ilvl w:val="0"/>
+                <w:numId w:val="7"/>
+              </w:numPr>
+            </w:pPr>
+            <w:r>
+              <w:t>Communications ok</w:t>
+            </w:r>
+          </w:p>
+          <w:p>
+            <w:pPr>
+              <w:pStyle w:val="ListParagraph"/>
+              <w:numPr>
+                <w:ilvl w:val="0"/>
+                <w:numId w:val="7"/>
+              </w:numPr>
+            </w:pPr>
+            <w:r>
+              <w:t>ADE checks</w:t>
+            </w:r>
+          </w:p>
+          <w:p>
+            <w:pPr>
+              <w:pStyle w:val="ListParagraph"/>
+              <w:numPr>
+                <w:ilvl w:val="0"/>
+                <w:numId w:val="7"/>
+              </w:numPr>
+            </w:pPr>
+            <w:r>
+              <w:t>BEMA checks</w:t>
+            </w:r>
+          </w:p>
+          <w:p>
+            <w:pPr>
+              <w:pStyle w:val="ListParagraph"/>
+              <w:numPr>
+                <w:ilvl w:val="0"/>
+                <w:numId w:val="7"/>
+              </w:numPr>
+            </w:pPr>
+            <w:r>
+              <w:t>Test wheel odometry</w:t>
+            </w:r>
+            <w:r>
+              <w:t xml:space="preserve"> </w:t>
+            </w:r>
+          </w:p>
+          <w:p>
+            <w:pPr>
+              <w:pStyle w:val="ListParagraph"/>
+              <w:numPr>
+                <w:ilvl w:val="0"/>
+                <w:numId w:val="7"/>
+              </w:numPr>
+            </w:pPr>
+            <w:r>
+              <w:t>Test wheels motors</w:t>
+            </w:r>
+          </w:p>
+          <w:p>
+            <w:pPr>
+              <w:pStyle w:val="ListParagraph"/>
+              <w:numPr>
+                <w:ilvl w:val="0"/>
+                <w:numId w:val="7"/>
+              </w:numPr>
+            </w:pPr>
+            <w:r>
+              <w:t>Test turning motors</w:t>
+            </w:r>
+          </w:p>
+          <w:p>
+            <w:pPr>
+              <w:pStyle w:val="ListParagraph"/>
+              <w:numPr>
+                <w:ilvl w:val="0"/>
+                <w:numId w:val="7"/>
+              </w:numPr>
+            </w:pPr>
+            <w:r>
+              <w:t>Test VO w/IMU</w:t>
+            </w:r>
+            <w:r>
+              <w:br/>
+            </w:r>
+          </w:p>
+        </w:tc>
+        <w:tc>
+          <w:tcPr>
+            <w:tcW w:w="2977" w:type="dxa"/>
+          </w:tcPr>
+          <w:p>
+            <w:r>
+              <w:t xml:space="preserve">Test short traverse </w:t>
+            </w:r>
+          </w:p>
+        </w:tc>
+        <w:tc>
+          <w:tcPr>
+            <w:tcW w:w="3157" w:type="dxa"/>
+          </w:tcPr>
+          <w:p>
+            <w:pPr>
+              <w:pStyle w:val="ListParagraph"/>
+              <w:numPr>
+                <w:ilvl w:val="0"/>
+                <w:numId w:val="8"/>
+              </w:numPr>
+            </w:pPr>
+            <w:r>
+              <w:t>VO estimate of rover position corresponds to wheel odometry</w:t>
+            </w:r>
+          </w:p>
+          <w:p>
+            <w:pPr>
+              <w:pStyle w:val="ListParagraph"/>
+              <w:numPr>
+                <w:ilvl w:val="0"/>
+                <w:numId w:val="8"/>
+              </w:numPr>
+            </w:pPr>
+            <w:r>
+              <w:t>Compare with cameras of the lander</w:t>
+            </w:r>
+          </w:p>
+        </w:tc>
+      </w:tr>
+      <w:tr>
+        <w:trPr>
+          <w:trHeight w:val="70"/>
+        </w:trPr>
+        <w:tc>
+          <w:tcPr>
+            <w:tcW w:w="2830" w:type="dxa"/>
+          </w:tcPr>
+          <w:p>
+            <w:pPr>
+              <w:pStyle w:val="ListParagraph"/>
+            </w:pPr>
+          </w:p>
+        </w:tc>
+        <w:tc>
+          <w:tcPr>
+            <w:tcW w:w="2977" w:type="dxa"/>
+          </w:tcPr>
+          <w:p/>
+        </w:tc>
+        <w:tc>
+          <w:tcPr>
+            <w:tcW w:w="3157" w:type="dxa"/>
+          </w:tcPr>
+          <w:p>
+            <w:pPr>
+              <w:pStyle w:val="ListParagraph"/>
+            </w:pPr>
+          </w:p>
+        </w:tc>
+      </w:tr>
+      <w:tr>
+        <w:trPr>
+          <w:trHeight w:val="1833"/>
+        </w:trPr>
+        <w:tc>
+          <w:tcPr>
+            <w:tcW w:w="2830" w:type="dxa"/>
+          </w:tcPr>
+          <w:p>
+            <w:pPr>
+              <w:pStyle w:val="ListParagraph"/>
+              <w:numPr>
+                <w:ilvl w:val="0"/>
+                <w:numId w:val="7"/>
+              </w:numPr>
+            </w:pPr>
+            <w:r>
+              <w:t>Communications ok</w:t>
+            </w:r>
+          </w:p>
+          <w:p>
+            <w:pPr>
+              <w:pStyle w:val="ListParagraph"/>
+              <w:numPr>
+                <w:ilvl w:val="0"/>
+                <w:numId w:val="7"/>
+              </w:numPr>
+            </w:pPr>
+            <w:r>
+              <w:t>ADE checks</w:t>
+            </w:r>
+          </w:p>
+          <w:p>
+            <w:pPr>
+              <w:pStyle w:val="ListParagraph"/>
+              <w:numPr>
+                <w:ilvl w:val="0"/>
+                <w:numId w:val="7"/>
+              </w:numPr>
+            </w:pPr>
+            <w:r>
+              <w:t>BEMA checks</w:t>
+            </w:r>
+          </w:p>
+          <w:p>
+            <w:pPr>
+              <w:pStyle w:val="ListParagraph"/>
+              <w:numPr>
+                <w:ilvl w:val="0"/>
+                <w:numId w:val="7"/>
+              </w:numPr>
+            </w:pPr>
+            <w:r>
+              <w:t>Test motor encoders</w:t>
+            </w:r>
+          </w:p>
+          <w:p>
+            <w:pPr>
+              <w:pStyle w:val="ListParagraph"/>
+              <w:numPr>
+                <w:ilvl w:val="0"/>
+                <w:numId w:val="7"/>
+              </w:numPr>
+            </w:pPr>
+            <w:r>
+              <w:t>Test wheels motors</w:t>
+            </w:r>
+          </w:p>
+          <w:p>
+            <w:pPr>
+              <w:pStyle w:val="ListParagraph"/>
+              <w:numPr>
+                <w:ilvl w:val="0"/>
+                <w:numId w:val="7"/>
+              </w:numPr>
+            </w:pPr>
+            <w:r>
+              <w:t>Test turning motors</w:t>
+            </w:r>
+          </w:p>
+          <w:p>
+            <w:pPr>
+              <w:pStyle w:val="ListParagraph"/>
+              <w:numPr>
+                <w:ilvl w:val="0"/>
+                <w:numId w:val="7"/>
+              </w:numPr>
+            </w:pPr>
+            <w:r>
+              <w:t>Test VO w/IMU</w:t>
+            </w:r>
+          </w:p>
+        </w:tc>
+        <w:tc>
+          <w:tcPr>
+            <w:tcW w:w="2977" w:type="dxa"/>
+          </w:tcPr>
+          <w:p>
+            <w:r>
+              <w:t xml:space="preserve">Test Ackermann turn </w:t>
+            </w:r>
+          </w:p>
+        </w:tc>
+        <w:tc>
+          <w:tcPr>
+            <w:tcW w:w="3157" w:type="dxa"/>
+          </w:tcPr>
+          <w:p>
+            <w:pPr>
+              <w:pStyle w:val="ListParagraph"/>
+              <w:numPr>
+                <w:ilvl w:val="0"/>
+                <w:numId w:val="8"/>
+              </w:numPr>
+            </w:pPr>
+            <w:r>
+              <w:t>Check VO estimate of rover position</w:t>
+            </w:r>
+          </w:p>
+          <w:p>
+            <w:pPr>
+              <w:pStyle w:val="ListParagraph"/>
+              <w:numPr>
+                <w:ilvl w:val="0"/>
+                <w:numId w:val="8"/>
+              </w:numPr>
+            </w:pPr>
+            <w:r>
+              <w:t>Compare with cameras of the lander</w:t>
+            </w:r>
+          </w:p>
+        </w:tc>
+      </w:tr>
+      <w:tr>
+        <w:trPr>
+          <w:trHeight w:val="219"/>
+        </w:trPr>
+        <w:tc>
+          <w:tcPr>
+            <w:tcW w:w="2830" w:type="dxa"/>
+            <w:tcBorders>
+              <w:bottom w:val="single" w:sz="4" w:space="0" w:color="auto"/>
+            </w:tcBorders>
+          </w:tcPr>
+          <w:p>
+            <w:pPr>
+              <w:pStyle w:val="ListParagraph"/>
+            </w:pPr>
+          </w:p>
+        </w:tc>
+        <w:tc>
+          <w:tcPr>
+            <w:tcW w:w="2977" w:type="dxa"/>
+            <w:tcBorders>
+              <w:bottom w:val="single" w:sz="4" w:space="0" w:color="auto"/>
+            </w:tcBorders>
+          </w:tcPr>
+          <w:p/>
+        </w:tc>
+        <w:tc>
+          <w:tcPr>
+            <w:tcW w:w="3157" w:type="dxa"/>
+          </w:tcPr>
+          <w:p>
+            <w:pPr>
+              <w:pStyle w:val="ListParagraph"/>
+            </w:pPr>
+          </w:p>
+        </w:tc>
+      </w:tr>
+      <w:tr>
+        <w:trPr>
+          <w:trHeight w:val="1833"/>
+        </w:trPr>
+        <w:tc>
+          <w:tcPr>
+            <w:tcW w:w="2830" w:type="dxa"/>
+          </w:tcPr>
+          <w:p>
+            <w:pPr>
+              <w:pStyle w:val="ListParagraph"/>
+              <w:numPr>
+                <w:ilvl w:val="0"/>
+                <w:numId w:val="7"/>
+              </w:numPr>
+            </w:pPr>
+            <w:r>
+              <w:t>Communications ok</w:t>
+            </w:r>
+          </w:p>
+          <w:p>
+            <w:pPr>
+              <w:pStyle w:val="ListParagraph"/>
+              <w:numPr>
+                <w:ilvl w:val="0"/>
+                <w:numId w:val="7"/>
+              </w:numPr>
+            </w:pPr>
+            <w:r>
+              <w:t>ADE checks</w:t>
+            </w:r>
+          </w:p>
+          <w:p>
+            <w:pPr>
+              <w:pStyle w:val="ListParagraph"/>
+              <w:numPr>
+                <w:ilvl w:val="0"/>
+                <w:numId w:val="7"/>
+              </w:numPr>
+            </w:pPr>
+            <w:r>
+              <w:t>BEMA checks</w:t>
+            </w:r>
+          </w:p>
+          <w:p>
+            <w:pPr>
+              <w:pStyle w:val="ListParagraph"/>
+              <w:numPr>
+                <w:ilvl w:val="0"/>
+                <w:numId w:val="7"/>
+              </w:numPr>
+            </w:pPr>
+            <w:r>
+              <w:t>Test mapping</w:t>
+            </w:r>
+          </w:p>
+        </w:tc>
+        <w:tc>
+          <w:tcPr>
+            <w:tcW w:w="2977" w:type="dxa"/>
+          </w:tcPr>
+          <w:p>
+            <w:r>
+              <w:t>Test obstacle detection</w:t>
+            </w:r>
+          </w:p>
+        </w:tc>
+        <w:tc>
+          <w:tcPr>
+            <w:tcW w:w="3157" w:type="dxa"/>
+          </w:tcPr>
+          <w:p>
+            <w:pPr>
+              <w:pStyle w:val="ListParagraph"/>
+              <w:numPr>
+                <w:ilvl w:val="0"/>
+                <w:numId w:val="8"/>
+              </w:numPr>
+            </w:pPr>
+            <w:r>
+              <w:t xml:space="preserve">Manually identify an obstacle (also lander) </w:t>
+            </w:r>
+            <w:r>
+              <w:t>and manually evaluate the obstacle detection</w:t>
+            </w:r>
+          </w:p>
+        </w:tc>
+      </w:tr>
+      <w:tr>
+        <w:trPr>
+          <w:trHeight w:val="95"/>
+        </w:trPr>
+        <w:tc>
+          <w:tcPr>
+            <w:tcW w:w="2830" w:type="dxa"/>
+            <w:tcBorders>
+              <w:bottom w:val="single" w:sz="4" w:space="0" w:color="auto"/>
+            </w:tcBorders>
+          </w:tcPr>
+          <w:p>
+            <w:pPr>
+              <w:pStyle w:val="ListParagraph"/>
+            </w:pPr>
+          </w:p>
+        </w:tc>
+        <w:tc>
+          <w:tcPr>
+            <w:tcW w:w="2977" w:type="dxa"/>
+            <w:tcBorders>
+              <w:bottom w:val="single" w:sz="4" w:space="0" w:color="auto"/>
+            </w:tcBorders>
+          </w:tcPr>
+          <w:p/>
+        </w:tc>
+        <w:tc>
+          <w:tcPr>
+            <w:tcW w:w="3157" w:type="dxa"/>
+          </w:tcPr>
+          <w:p>
+            <w:pPr>
+              <w:pStyle w:val="ListParagraph"/>
+            </w:pPr>
+          </w:p>
+        </w:tc>
+      </w:tr>
+      <w:tr>
+        <w:trPr>
+          <w:trHeight w:val="1833"/>
+        </w:trPr>
+        <w:tc>
+          <w:tcPr>
+            <w:tcW w:w="2830" w:type="dxa"/>
+          </w:tcPr>
+          <w:p>
+            <w:pPr>
+              <w:pStyle w:val="ListParagraph"/>
+              <w:numPr>
+                <w:ilvl w:val="0"/>
+                <w:numId w:val="7"/>
+              </w:numPr>
+            </w:pPr>
+            <w:r>
+              <w:lastRenderedPageBreak/>
+              <w:t>Communications ok</w:t>
+            </w:r>
+          </w:p>
+          <w:p>
+            <w:pPr>
+              <w:pStyle w:val="ListParagraph"/>
+              <w:numPr>
+                <w:ilvl w:val="0"/>
+                <w:numId w:val="7"/>
+              </w:numPr>
+            </w:pPr>
+            <w:r>
+              <w:t>ADE checks</w:t>
+            </w:r>
+          </w:p>
+          <w:p>
+            <w:pPr>
+              <w:pStyle w:val="ListParagraph"/>
+              <w:numPr>
+                <w:ilvl w:val="0"/>
+                <w:numId w:val="7"/>
+              </w:numPr>
+            </w:pPr>
+            <w:r>
+              <w:t>Test motor encoders</w:t>
+            </w:r>
+          </w:p>
+          <w:p>
+            <w:pPr>
+              <w:pStyle w:val="ListParagraph"/>
+              <w:numPr>
+                <w:ilvl w:val="0"/>
+                <w:numId w:val="7"/>
+              </w:numPr>
+            </w:pPr>
+            <w:r>
+              <w:t>Test wheels motors</w:t>
+            </w:r>
+          </w:p>
+          <w:p>
+            <w:pPr>
+              <w:pStyle w:val="ListParagraph"/>
+              <w:numPr>
+                <w:ilvl w:val="0"/>
+                <w:numId w:val="7"/>
+              </w:numPr>
+            </w:pPr>
+            <w:r>
+              <w:t>Test turning motors</w:t>
+            </w:r>
+          </w:p>
+          <w:p>
+            <w:pPr>
+              <w:pStyle w:val="ListParagraph"/>
+              <w:numPr>
+                <w:ilvl w:val="0"/>
+                <w:numId w:val="7"/>
+              </w:numPr>
+            </w:pPr>
+            <w:r>
+              <w:t>Test obs. detection</w:t>
+            </w:r>
+          </w:p>
+          <w:p/>
+        </w:tc>
+        <w:tc>
+          <w:tcPr>
+            <w:tcW w:w="2977" w:type="dxa"/>
+          </w:tcPr>
+          <w:p>
+            <w:r>
+              <w:t>Test obstacle avoidance</w:t>
+            </w:r>
+          </w:p>
+        </w:tc>
+        <w:tc>
+          <w:tcPr>
+            <w:tcW w:w="3157" w:type="dxa"/>
+          </w:tcPr>
+          <w:p>
+            <w:pPr>
+              <w:pStyle w:val="ListParagraph"/>
+              <w:numPr>
+                <w:ilvl w:val="0"/>
+                <w:numId w:val="8"/>
+              </w:numPr>
+            </w:pPr>
+            <w:r>
+              <w:t xml:space="preserve">Send </w:t>
+            </w:r>
+            <w:r>
+              <w:t>a goal over the obsta</w:t>
+            </w:r>
+            <w:r>
+              <w:t xml:space="preserve">cle and evaluate the trajectory generated (only trajectory generation and </w:t>
+            </w:r>
+            <w:proofErr w:type="spellStart"/>
+            <w:r>
+              <w:t>traversability</w:t>
+            </w:r>
+            <w:proofErr w:type="spellEnd"/>
+            <w:r>
+              <w:t xml:space="preserve"> map NOT moving yet)</w:t>
+            </w:r>
+          </w:p>
+        </w:tc>
+      </w:tr>
+      <w:tr>
+        <w:trPr>
+          <w:trHeight w:val="99"/>
+        </w:trPr>
+        <w:tc>
+          <w:tcPr>
+            <w:tcW w:w="2830" w:type="dxa"/>
+            <w:tcBorders>
+              <w:bottom w:val="single" w:sz="4" w:space="0" w:color="auto"/>
+            </w:tcBorders>
+          </w:tcPr>
+          <w:p>
+            <w:pPr>
+              <w:pStyle w:val="ListParagraph"/>
+            </w:pPr>
+          </w:p>
+        </w:tc>
+        <w:tc>
+          <w:tcPr>
+            <w:tcW w:w="2977" w:type="dxa"/>
+            <w:tcBorders>
+              <w:bottom w:val="single" w:sz="4" w:space="0" w:color="auto"/>
+            </w:tcBorders>
+          </w:tcPr>
+          <w:p/>
+        </w:tc>
+        <w:tc>
+          <w:tcPr>
+            <w:tcW w:w="3157" w:type="dxa"/>
+          </w:tcPr>
+          <w:p>
+            <w:pPr>
+              <w:pStyle w:val="ListParagraph"/>
+            </w:pPr>
+          </w:p>
+        </w:tc>
+      </w:tr>
+    </w:tbl>
     <w:p/>
     <w:sectPr>
       <w:pgSz w:w="11906" w:h="16838"/>
@@ -602,6 +3288,458 @@
 <file path=word/numbering.xml><?xml version="1.0" encoding="utf-8"?>
 <w:numbering xmlns:wpc="http://schemas.microsoft.com/office/word/2010/wordprocessingCanvas" xmlns:cx="http://schemas.microsoft.com/office/drawing/2014/chartex" xmlns:cx1="http://schemas.microsoft.com/office/drawing/2015/9/8/chartex" xmlns:mc="http://schemas.openxmlformats.org/markup-compatibility/2006" xmlns:o="urn:schemas-microsoft-com:office:office" xmlns:r="http://schemas.openxmlformats.org/officeDocument/2006/relationships" xmlns:m="http://schemas.openxmlformats.org/officeDocument/2006/math" xmlns:v="urn:schemas-microsoft-com:vml" xmlns:wp14="http://schemas.microsoft.com/office/word/2010/wordprocessingDrawing" xmlns:wp="http://schemas.openxmlformats.org/drawingml/2006/wordprocessingDrawing" xmlns:w10="urn:schemas-microsoft-com:office:word" xmlns:w="http://schemas.openxmlformats.org/wordprocessingml/2006/main" xmlns:w14="http://schemas.microsoft.com/office/word/2010/wordml" xmlns:w15="http://schemas.microsoft.com/office/word/2012/wordml" xmlns:w16se="http://schemas.microsoft.com/office/word/2015/wordml/symex" xmlns:wpg="http://schemas.microsoft.com/office/word/2010/wordprocessingGroup" xmlns:wpi="http://schemas.microsoft.com/office/word/2010/wordprocessingInk" xmlns:wne="http://schemas.microsoft.com/office/word/2006/wordml" xmlns:wps="http://schemas.microsoft.com/office/word/2010/wordprocessingShape" mc:Ignorable="w14 w15 w16se wp14">
   <w:abstractNum w:abstractNumId="0" w15:restartNumberingAfterBreak="0">
+    <w:nsid w:val="036B5C5B"/>
+    <w:multiLevelType w:val="hybridMultilevel"/>
+    <w:tmpl w:val="C5444680"/>
+    <w:lvl w:ilvl="0" w:tplc="08090005">
+      <w:start w:val="1"/>
+      <w:numFmt w:val="bullet"/>
+      <w:lvlText w:val=""/>
+      <w:lvlJc w:val="left"/>
+      <w:pPr>
+        <w:ind w:left="720" w:hanging="360"/>
+      </w:pPr>
+      <w:rPr>
+        <w:rFonts w:ascii="Wingdings" w:hAnsi="Wingdings" w:hint="default"/>
+      </w:rPr>
+    </w:lvl>
+    <w:lvl w:ilvl="1" w:tplc="08090003" w:tentative="1">
+      <w:start w:val="1"/>
+      <w:numFmt w:val="bullet"/>
+      <w:lvlText w:val="o"/>
+      <w:lvlJc w:val="left"/>
+      <w:pPr>
+        <w:ind w:left="1440" w:hanging="360"/>
+      </w:pPr>
+      <w:rPr>
+        <w:rFonts w:ascii="Courier New" w:hAnsi="Courier New" w:cs="Courier New" w:hint="default"/>
+      </w:rPr>
+    </w:lvl>
+    <w:lvl w:ilvl="2" w:tplc="08090005" w:tentative="1">
+      <w:start w:val="1"/>
+      <w:numFmt w:val="bullet"/>
+      <w:lvlText w:val=""/>
+      <w:lvlJc w:val="left"/>
+      <w:pPr>
+        <w:ind w:left="2160" w:hanging="360"/>
+      </w:pPr>
+      <w:rPr>
+        <w:rFonts w:ascii="Wingdings" w:hAnsi="Wingdings" w:hint="default"/>
+      </w:rPr>
+    </w:lvl>
+    <w:lvl w:ilvl="3" w:tplc="08090001" w:tentative="1">
+      <w:start w:val="1"/>
+      <w:numFmt w:val="bullet"/>
+      <w:lvlText w:val=""/>
+      <w:lvlJc w:val="left"/>
+      <w:pPr>
+        <w:ind w:left="2880" w:hanging="360"/>
+      </w:pPr>
+      <w:rPr>
+        <w:rFonts w:ascii="Symbol" w:hAnsi="Symbol" w:hint="default"/>
+      </w:rPr>
+    </w:lvl>
+    <w:lvl w:ilvl="4" w:tplc="08090003" w:tentative="1">
+      <w:start w:val="1"/>
+      <w:numFmt w:val="bullet"/>
+      <w:lvlText w:val="o"/>
+      <w:lvlJc w:val="left"/>
+      <w:pPr>
+        <w:ind w:left="3600" w:hanging="360"/>
+      </w:pPr>
+      <w:rPr>
+        <w:rFonts w:ascii="Courier New" w:hAnsi="Courier New" w:cs="Courier New" w:hint="default"/>
+      </w:rPr>
+    </w:lvl>
+    <w:lvl w:ilvl="5" w:tplc="08090005" w:tentative="1">
+      <w:start w:val="1"/>
+      <w:numFmt w:val="bullet"/>
+      <w:lvlText w:val=""/>
+      <w:lvlJc w:val="left"/>
+      <w:pPr>
+        <w:ind w:left="4320" w:hanging="360"/>
+      </w:pPr>
+      <w:rPr>
+        <w:rFonts w:ascii="Wingdings" w:hAnsi="Wingdings" w:hint="default"/>
+      </w:rPr>
+    </w:lvl>
+    <w:lvl w:ilvl="6" w:tplc="08090001" w:tentative="1">
+      <w:start w:val="1"/>
+      <w:numFmt w:val="bullet"/>
+      <w:lvlText w:val=""/>
+      <w:lvlJc w:val="left"/>
+      <w:pPr>
+        <w:ind w:left="5040" w:hanging="360"/>
+      </w:pPr>
+      <w:rPr>
+        <w:rFonts w:ascii="Symbol" w:hAnsi="Symbol" w:hint="default"/>
+      </w:rPr>
+    </w:lvl>
+    <w:lvl w:ilvl="7" w:tplc="08090003" w:tentative="1">
+      <w:start w:val="1"/>
+      <w:numFmt w:val="bullet"/>
+      <w:lvlText w:val="o"/>
+      <w:lvlJc w:val="left"/>
+      <w:pPr>
+        <w:ind w:left="5760" w:hanging="360"/>
+      </w:pPr>
+      <w:rPr>
+        <w:rFonts w:ascii="Courier New" w:hAnsi="Courier New" w:cs="Courier New" w:hint="default"/>
+      </w:rPr>
+    </w:lvl>
+    <w:lvl w:ilvl="8" w:tplc="08090005" w:tentative="1">
+      <w:start w:val="1"/>
+      <w:numFmt w:val="bullet"/>
+      <w:lvlText w:val=""/>
+      <w:lvlJc w:val="left"/>
+      <w:pPr>
+        <w:ind w:left="6480" w:hanging="360"/>
+      </w:pPr>
+      <w:rPr>
+        <w:rFonts w:ascii="Wingdings" w:hAnsi="Wingdings" w:hint="default"/>
+      </w:rPr>
+    </w:lvl>
+  </w:abstractNum>
+  <w:abstractNum w:abstractNumId="1" w15:restartNumberingAfterBreak="0">
+    <w:nsid w:val="04FA22DA"/>
+    <w:multiLevelType w:val="hybridMultilevel"/>
+    <w:tmpl w:val="13D66716"/>
+    <w:lvl w:ilvl="0" w:tplc="08090005">
+      <w:start w:val="1"/>
+      <w:numFmt w:val="bullet"/>
+      <w:lvlText w:val=""/>
+      <w:lvlJc w:val="left"/>
+      <w:pPr>
+        <w:ind w:left="720" w:hanging="360"/>
+      </w:pPr>
+      <w:rPr>
+        <w:rFonts w:ascii="Wingdings" w:hAnsi="Wingdings" w:hint="default"/>
+      </w:rPr>
+    </w:lvl>
+    <w:lvl w:ilvl="1" w:tplc="08090003" w:tentative="1">
+      <w:start w:val="1"/>
+      <w:numFmt w:val="bullet"/>
+      <w:lvlText w:val="o"/>
+      <w:lvlJc w:val="left"/>
+      <w:pPr>
+        <w:ind w:left="1440" w:hanging="360"/>
+      </w:pPr>
+      <w:rPr>
+        <w:rFonts w:ascii="Courier New" w:hAnsi="Courier New" w:cs="Courier New" w:hint="default"/>
+      </w:rPr>
+    </w:lvl>
+    <w:lvl w:ilvl="2" w:tplc="08090005" w:tentative="1">
+      <w:start w:val="1"/>
+      <w:numFmt w:val="bullet"/>
+      <w:lvlText w:val=""/>
+      <w:lvlJc w:val="left"/>
+      <w:pPr>
+        <w:ind w:left="2160" w:hanging="360"/>
+      </w:pPr>
+      <w:rPr>
+        <w:rFonts w:ascii="Wingdings" w:hAnsi="Wingdings" w:hint="default"/>
+      </w:rPr>
+    </w:lvl>
+    <w:lvl w:ilvl="3" w:tplc="08090001" w:tentative="1">
+      <w:start w:val="1"/>
+      <w:numFmt w:val="bullet"/>
+      <w:lvlText w:val=""/>
+      <w:lvlJc w:val="left"/>
+      <w:pPr>
+        <w:ind w:left="2880" w:hanging="360"/>
+      </w:pPr>
+      <w:rPr>
+        <w:rFonts w:ascii="Symbol" w:hAnsi="Symbol" w:hint="default"/>
+      </w:rPr>
+    </w:lvl>
+    <w:lvl w:ilvl="4" w:tplc="08090003" w:tentative="1">
+      <w:start w:val="1"/>
+      <w:numFmt w:val="bullet"/>
+      <w:lvlText w:val="o"/>
+      <w:lvlJc w:val="left"/>
+      <w:pPr>
+        <w:ind w:left="3600" w:hanging="360"/>
+      </w:pPr>
+      <w:rPr>
+        <w:rFonts w:ascii="Courier New" w:hAnsi="Courier New" w:cs="Courier New" w:hint="default"/>
+      </w:rPr>
+    </w:lvl>
+    <w:lvl w:ilvl="5" w:tplc="08090005" w:tentative="1">
+      <w:start w:val="1"/>
+      <w:numFmt w:val="bullet"/>
+      <w:lvlText w:val=""/>
+      <w:lvlJc w:val="left"/>
+      <w:pPr>
+        <w:ind w:left="4320" w:hanging="360"/>
+      </w:pPr>
+      <w:rPr>
+        <w:rFonts w:ascii="Wingdings" w:hAnsi="Wingdings" w:hint="default"/>
+      </w:rPr>
+    </w:lvl>
+    <w:lvl w:ilvl="6" w:tplc="08090001" w:tentative="1">
+      <w:start w:val="1"/>
+      <w:numFmt w:val="bullet"/>
+      <w:lvlText w:val=""/>
+      <w:lvlJc w:val="left"/>
+      <w:pPr>
+        <w:ind w:left="5040" w:hanging="360"/>
+      </w:pPr>
+      <w:rPr>
+        <w:rFonts w:ascii="Symbol" w:hAnsi="Symbol" w:hint="default"/>
+      </w:rPr>
+    </w:lvl>
+    <w:lvl w:ilvl="7" w:tplc="08090003" w:tentative="1">
+      <w:start w:val="1"/>
+      <w:numFmt w:val="bullet"/>
+      <w:lvlText w:val="o"/>
+      <w:lvlJc w:val="left"/>
+      <w:pPr>
+        <w:ind w:left="5760" w:hanging="360"/>
+      </w:pPr>
+      <w:rPr>
+        <w:rFonts w:ascii="Courier New" w:hAnsi="Courier New" w:cs="Courier New" w:hint="default"/>
+      </w:rPr>
+    </w:lvl>
+    <w:lvl w:ilvl="8" w:tplc="08090005" w:tentative="1">
+      <w:start w:val="1"/>
+      <w:numFmt w:val="bullet"/>
+      <w:lvlText w:val=""/>
+      <w:lvlJc w:val="left"/>
+      <w:pPr>
+        <w:ind w:left="6480" w:hanging="360"/>
+      </w:pPr>
+      <w:rPr>
+        <w:rFonts w:ascii="Wingdings" w:hAnsi="Wingdings" w:hint="default"/>
+      </w:rPr>
+    </w:lvl>
+  </w:abstractNum>
+  <w:abstractNum w:abstractNumId="2" w15:restartNumberingAfterBreak="0">
+    <w:nsid w:val="144A7FFB"/>
+    <w:multiLevelType w:val="hybridMultilevel"/>
+    <w:tmpl w:val="30FA677C"/>
+    <w:lvl w:ilvl="0" w:tplc="08090005">
+      <w:start w:val="1"/>
+      <w:numFmt w:val="bullet"/>
+      <w:lvlText w:val=""/>
+      <w:lvlJc w:val="left"/>
+      <w:pPr>
+        <w:ind w:left="720" w:hanging="360"/>
+      </w:pPr>
+      <w:rPr>
+        <w:rFonts w:ascii="Wingdings" w:hAnsi="Wingdings" w:hint="default"/>
+      </w:rPr>
+    </w:lvl>
+    <w:lvl w:ilvl="1" w:tplc="08090003" w:tentative="1">
+      <w:start w:val="1"/>
+      <w:numFmt w:val="bullet"/>
+      <w:lvlText w:val="o"/>
+      <w:lvlJc w:val="left"/>
+      <w:pPr>
+        <w:ind w:left="1440" w:hanging="360"/>
+      </w:pPr>
+      <w:rPr>
+        <w:rFonts w:ascii="Courier New" w:hAnsi="Courier New" w:cs="Courier New" w:hint="default"/>
+      </w:rPr>
+    </w:lvl>
+    <w:lvl w:ilvl="2" w:tplc="08090005" w:tentative="1">
+      <w:start w:val="1"/>
+      <w:numFmt w:val="bullet"/>
+      <w:lvlText w:val=""/>
+      <w:lvlJc w:val="left"/>
+      <w:pPr>
+        <w:ind w:left="2160" w:hanging="360"/>
+      </w:pPr>
+      <w:rPr>
+        <w:rFonts w:ascii="Wingdings" w:hAnsi="Wingdings" w:hint="default"/>
+      </w:rPr>
+    </w:lvl>
+    <w:lvl w:ilvl="3" w:tplc="08090001" w:tentative="1">
+      <w:start w:val="1"/>
+      <w:numFmt w:val="bullet"/>
+      <w:lvlText w:val=""/>
+      <w:lvlJc w:val="left"/>
+      <w:pPr>
+        <w:ind w:left="2880" w:hanging="360"/>
+      </w:pPr>
+      <w:rPr>
+        <w:rFonts w:ascii="Symbol" w:hAnsi="Symbol" w:hint="default"/>
+      </w:rPr>
+    </w:lvl>
+    <w:lvl w:ilvl="4" w:tplc="08090003" w:tentative="1">
+      <w:start w:val="1"/>
+      <w:numFmt w:val="bullet"/>
+      <w:lvlText w:val="o"/>
+      <w:lvlJc w:val="left"/>
+      <w:pPr>
+        <w:ind w:left="3600" w:hanging="360"/>
+      </w:pPr>
+      <w:rPr>
+        <w:rFonts w:ascii="Courier New" w:hAnsi="Courier New" w:cs="Courier New" w:hint="default"/>
+      </w:rPr>
+    </w:lvl>
+    <w:lvl w:ilvl="5" w:tplc="08090005" w:tentative="1">
+      <w:start w:val="1"/>
+      <w:numFmt w:val="bullet"/>
+      <w:lvlText w:val=""/>
+      <w:lvlJc w:val="left"/>
+      <w:pPr>
+        <w:ind w:left="4320" w:hanging="360"/>
+      </w:pPr>
+      <w:rPr>
+        <w:rFonts w:ascii="Wingdings" w:hAnsi="Wingdings" w:hint="default"/>
+      </w:rPr>
+    </w:lvl>
+    <w:lvl w:ilvl="6" w:tplc="08090001" w:tentative="1">
+      <w:start w:val="1"/>
+      <w:numFmt w:val="bullet"/>
+      <w:lvlText w:val=""/>
+      <w:lvlJc w:val="left"/>
+      <w:pPr>
+        <w:ind w:left="5040" w:hanging="360"/>
+      </w:pPr>
+      <w:rPr>
+        <w:rFonts w:ascii="Symbol" w:hAnsi="Symbol" w:hint="default"/>
+      </w:rPr>
+    </w:lvl>
+    <w:lvl w:ilvl="7" w:tplc="08090003" w:tentative="1">
+      <w:start w:val="1"/>
+      <w:numFmt w:val="bullet"/>
+      <w:lvlText w:val="o"/>
+      <w:lvlJc w:val="left"/>
+      <w:pPr>
+        <w:ind w:left="5760" w:hanging="360"/>
+      </w:pPr>
+      <w:rPr>
+        <w:rFonts w:ascii="Courier New" w:hAnsi="Courier New" w:cs="Courier New" w:hint="default"/>
+      </w:rPr>
+    </w:lvl>
+    <w:lvl w:ilvl="8" w:tplc="08090005" w:tentative="1">
+      <w:start w:val="1"/>
+      <w:numFmt w:val="bullet"/>
+      <w:lvlText w:val=""/>
+      <w:lvlJc w:val="left"/>
+      <w:pPr>
+        <w:ind w:left="6480" w:hanging="360"/>
+      </w:pPr>
+      <w:rPr>
+        <w:rFonts w:ascii="Wingdings" w:hAnsi="Wingdings" w:hint="default"/>
+      </w:rPr>
+    </w:lvl>
+  </w:abstractNum>
+  <w:abstractNum w:abstractNumId="3" w15:restartNumberingAfterBreak="0">
+    <w:nsid w:val="19A1622C"/>
+    <w:multiLevelType w:val="hybridMultilevel"/>
+    <w:tmpl w:val="EC72838E"/>
+    <w:lvl w:ilvl="0" w:tplc="08090005">
+      <w:start w:val="1"/>
+      <w:numFmt w:val="bullet"/>
+      <w:lvlText w:val=""/>
+      <w:lvlJc w:val="left"/>
+      <w:pPr>
+        <w:ind w:left="720" w:hanging="360"/>
+      </w:pPr>
+      <w:rPr>
+        <w:rFonts w:ascii="Wingdings" w:hAnsi="Wingdings" w:hint="default"/>
+      </w:rPr>
+    </w:lvl>
+    <w:lvl w:ilvl="1" w:tplc="08090003" w:tentative="1">
+      <w:start w:val="1"/>
+      <w:numFmt w:val="bullet"/>
+      <w:lvlText w:val="o"/>
+      <w:lvlJc w:val="left"/>
+      <w:pPr>
+        <w:ind w:left="1440" w:hanging="360"/>
+      </w:pPr>
+      <w:rPr>
+        <w:rFonts w:ascii="Courier New" w:hAnsi="Courier New" w:cs="Courier New" w:hint="default"/>
+      </w:rPr>
+    </w:lvl>
+    <w:lvl w:ilvl="2" w:tplc="08090005" w:tentative="1">
+      <w:start w:val="1"/>
+      <w:numFmt w:val="bullet"/>
+      <w:lvlText w:val=""/>
+      <w:lvlJc w:val="left"/>
+      <w:pPr>
+        <w:ind w:left="2160" w:hanging="360"/>
+      </w:pPr>
+      <w:rPr>
+        <w:rFonts w:ascii="Wingdings" w:hAnsi="Wingdings" w:hint="default"/>
+      </w:rPr>
+    </w:lvl>
+    <w:lvl w:ilvl="3" w:tplc="08090001" w:tentative="1">
+      <w:start w:val="1"/>
+      <w:numFmt w:val="bullet"/>
+      <w:lvlText w:val=""/>
+      <w:lvlJc w:val="left"/>
+      <w:pPr>
+        <w:ind w:left="2880" w:hanging="360"/>
+      </w:pPr>
+      <w:rPr>
+        <w:rFonts w:ascii="Symbol" w:hAnsi="Symbol" w:hint="default"/>
+      </w:rPr>
+    </w:lvl>
+    <w:lvl w:ilvl="4" w:tplc="08090003" w:tentative="1">
+      <w:start w:val="1"/>
+      <w:numFmt w:val="bullet"/>
+      <w:lvlText w:val="o"/>
+      <w:lvlJc w:val="left"/>
+      <w:pPr>
+        <w:ind w:left="3600" w:hanging="360"/>
+      </w:pPr>
+      <w:rPr>
+        <w:rFonts w:ascii="Courier New" w:hAnsi="Courier New" w:cs="Courier New" w:hint="default"/>
+      </w:rPr>
+    </w:lvl>
+    <w:lvl w:ilvl="5" w:tplc="08090005" w:tentative="1">
+      <w:start w:val="1"/>
+      <w:numFmt w:val="bullet"/>
+      <w:lvlText w:val=""/>
+      <w:lvlJc w:val="left"/>
+      <w:pPr>
+        <w:ind w:left="4320" w:hanging="360"/>
+      </w:pPr>
+      <w:rPr>
+        <w:rFonts w:ascii="Wingdings" w:hAnsi="Wingdings" w:hint="default"/>
+      </w:rPr>
+    </w:lvl>
+    <w:lvl w:ilvl="6" w:tplc="08090001" w:tentative="1">
+      <w:start w:val="1"/>
+      <w:numFmt w:val="bullet"/>
+      <w:lvlText w:val=""/>
+      <w:lvlJc w:val="left"/>
+      <w:pPr>
+        <w:ind w:left="5040" w:hanging="360"/>
+      </w:pPr>
+      <w:rPr>
+        <w:rFonts w:ascii="Symbol" w:hAnsi="Symbol" w:hint="default"/>
+      </w:rPr>
+    </w:lvl>
+    <w:lvl w:ilvl="7" w:tplc="08090003" w:tentative="1">
+      <w:start w:val="1"/>
+      <w:numFmt w:val="bullet"/>
+      <w:lvlText w:val="o"/>
+      <w:lvlJc w:val="left"/>
+      <w:pPr>
+        <w:ind w:left="5760" w:hanging="360"/>
+      </w:pPr>
+      <w:rPr>
+        <w:rFonts w:ascii="Courier New" w:hAnsi="Courier New" w:cs="Courier New" w:hint="default"/>
+      </w:rPr>
+    </w:lvl>
+    <w:lvl w:ilvl="8" w:tplc="08090005" w:tentative="1">
+      <w:start w:val="1"/>
+      <w:numFmt w:val="bullet"/>
+      <w:lvlText w:val=""/>
+      <w:lvlJc w:val="left"/>
+      <w:pPr>
+        <w:ind w:left="6480" w:hanging="360"/>
+      </w:pPr>
+      <w:rPr>
+        <w:rFonts w:ascii="Wingdings" w:hAnsi="Wingdings" w:hint="default"/>
+      </w:rPr>
+    </w:lvl>
+  </w:abstractNum>
+  <w:abstractNum w:abstractNumId="4" w15:restartNumberingAfterBreak="0">
     <w:nsid w:val="22EC6778"/>
     <w:multiLevelType w:val="hybridMultilevel"/>
     <w:tmpl w:val="8CAC0C24"/>
@@ -714,7 +3852,685 @@
       </w:rPr>
     </w:lvl>
   </w:abstractNum>
-  <w:abstractNum w:abstractNumId="1" w15:restartNumberingAfterBreak="0">
+  <w:abstractNum w:abstractNumId="5" w15:restartNumberingAfterBreak="0">
+    <w:nsid w:val="25B37802"/>
+    <w:multiLevelType w:val="hybridMultilevel"/>
+    <w:tmpl w:val="7740415C"/>
+    <w:lvl w:ilvl="0" w:tplc="08090005">
+      <w:start w:val="1"/>
+      <w:numFmt w:val="bullet"/>
+      <w:lvlText w:val=""/>
+      <w:lvlJc w:val="left"/>
+      <w:pPr>
+        <w:ind w:left="720" w:hanging="360"/>
+      </w:pPr>
+      <w:rPr>
+        <w:rFonts w:ascii="Wingdings" w:hAnsi="Wingdings" w:hint="default"/>
+      </w:rPr>
+    </w:lvl>
+    <w:lvl w:ilvl="1" w:tplc="08090003" w:tentative="1">
+      <w:start w:val="1"/>
+      <w:numFmt w:val="bullet"/>
+      <w:lvlText w:val="o"/>
+      <w:lvlJc w:val="left"/>
+      <w:pPr>
+        <w:ind w:left="1440" w:hanging="360"/>
+      </w:pPr>
+      <w:rPr>
+        <w:rFonts w:ascii="Courier New" w:hAnsi="Courier New" w:cs="Courier New" w:hint="default"/>
+      </w:rPr>
+    </w:lvl>
+    <w:lvl w:ilvl="2" w:tplc="08090005" w:tentative="1">
+      <w:start w:val="1"/>
+      <w:numFmt w:val="bullet"/>
+      <w:lvlText w:val=""/>
+      <w:lvlJc w:val="left"/>
+      <w:pPr>
+        <w:ind w:left="2160" w:hanging="360"/>
+      </w:pPr>
+      <w:rPr>
+        <w:rFonts w:ascii="Wingdings" w:hAnsi="Wingdings" w:hint="default"/>
+      </w:rPr>
+    </w:lvl>
+    <w:lvl w:ilvl="3" w:tplc="08090001" w:tentative="1">
+      <w:start w:val="1"/>
+      <w:numFmt w:val="bullet"/>
+      <w:lvlText w:val=""/>
+      <w:lvlJc w:val="left"/>
+      <w:pPr>
+        <w:ind w:left="2880" w:hanging="360"/>
+      </w:pPr>
+      <w:rPr>
+        <w:rFonts w:ascii="Symbol" w:hAnsi="Symbol" w:hint="default"/>
+      </w:rPr>
+    </w:lvl>
+    <w:lvl w:ilvl="4" w:tplc="08090003" w:tentative="1">
+      <w:start w:val="1"/>
+      <w:numFmt w:val="bullet"/>
+      <w:lvlText w:val="o"/>
+      <w:lvlJc w:val="left"/>
+      <w:pPr>
+        <w:ind w:left="3600" w:hanging="360"/>
+      </w:pPr>
+      <w:rPr>
+        <w:rFonts w:ascii="Courier New" w:hAnsi="Courier New" w:cs="Courier New" w:hint="default"/>
+      </w:rPr>
+    </w:lvl>
+    <w:lvl w:ilvl="5" w:tplc="08090005" w:tentative="1">
+      <w:start w:val="1"/>
+      <w:numFmt w:val="bullet"/>
+      <w:lvlText w:val=""/>
+      <w:lvlJc w:val="left"/>
+      <w:pPr>
+        <w:ind w:left="4320" w:hanging="360"/>
+      </w:pPr>
+      <w:rPr>
+        <w:rFonts w:ascii="Wingdings" w:hAnsi="Wingdings" w:hint="default"/>
+      </w:rPr>
+    </w:lvl>
+    <w:lvl w:ilvl="6" w:tplc="08090001" w:tentative="1">
+      <w:start w:val="1"/>
+      <w:numFmt w:val="bullet"/>
+      <w:lvlText w:val=""/>
+      <w:lvlJc w:val="left"/>
+      <w:pPr>
+        <w:ind w:left="5040" w:hanging="360"/>
+      </w:pPr>
+      <w:rPr>
+        <w:rFonts w:ascii="Symbol" w:hAnsi="Symbol" w:hint="default"/>
+      </w:rPr>
+    </w:lvl>
+    <w:lvl w:ilvl="7" w:tplc="08090003" w:tentative="1">
+      <w:start w:val="1"/>
+      <w:numFmt w:val="bullet"/>
+      <w:lvlText w:val="o"/>
+      <w:lvlJc w:val="left"/>
+      <w:pPr>
+        <w:ind w:left="5760" w:hanging="360"/>
+      </w:pPr>
+      <w:rPr>
+        <w:rFonts w:ascii="Courier New" w:hAnsi="Courier New" w:cs="Courier New" w:hint="default"/>
+      </w:rPr>
+    </w:lvl>
+    <w:lvl w:ilvl="8" w:tplc="08090005" w:tentative="1">
+      <w:start w:val="1"/>
+      <w:numFmt w:val="bullet"/>
+      <w:lvlText w:val=""/>
+      <w:lvlJc w:val="left"/>
+      <w:pPr>
+        <w:ind w:left="6480" w:hanging="360"/>
+      </w:pPr>
+      <w:rPr>
+        <w:rFonts w:ascii="Wingdings" w:hAnsi="Wingdings" w:hint="default"/>
+      </w:rPr>
+    </w:lvl>
+  </w:abstractNum>
+  <w:abstractNum w:abstractNumId="6" w15:restartNumberingAfterBreak="0">
+    <w:nsid w:val="35B8165B"/>
+    <w:multiLevelType w:val="hybridMultilevel"/>
+    <w:tmpl w:val="C6F2A83C"/>
+    <w:lvl w:ilvl="0" w:tplc="08090005">
+      <w:start w:val="1"/>
+      <w:numFmt w:val="bullet"/>
+      <w:lvlText w:val=""/>
+      <w:lvlJc w:val="left"/>
+      <w:pPr>
+        <w:ind w:left="720" w:hanging="360"/>
+      </w:pPr>
+      <w:rPr>
+        <w:rFonts w:ascii="Wingdings" w:hAnsi="Wingdings" w:hint="default"/>
+      </w:rPr>
+    </w:lvl>
+    <w:lvl w:ilvl="1" w:tplc="08090003" w:tentative="1">
+      <w:start w:val="1"/>
+      <w:numFmt w:val="bullet"/>
+      <w:lvlText w:val="o"/>
+      <w:lvlJc w:val="left"/>
+      <w:pPr>
+        <w:ind w:left="1440" w:hanging="360"/>
+      </w:pPr>
+      <w:rPr>
+        <w:rFonts w:ascii="Courier New" w:hAnsi="Courier New" w:cs="Courier New" w:hint="default"/>
+      </w:rPr>
+    </w:lvl>
+    <w:lvl w:ilvl="2" w:tplc="08090005" w:tentative="1">
+      <w:start w:val="1"/>
+      <w:numFmt w:val="bullet"/>
+      <w:lvlText w:val=""/>
+      <w:lvlJc w:val="left"/>
+      <w:pPr>
+        <w:ind w:left="2160" w:hanging="360"/>
+      </w:pPr>
+      <w:rPr>
+        <w:rFonts w:ascii="Wingdings" w:hAnsi="Wingdings" w:hint="default"/>
+      </w:rPr>
+    </w:lvl>
+    <w:lvl w:ilvl="3" w:tplc="08090001" w:tentative="1">
+      <w:start w:val="1"/>
+      <w:numFmt w:val="bullet"/>
+      <w:lvlText w:val=""/>
+      <w:lvlJc w:val="left"/>
+      <w:pPr>
+        <w:ind w:left="2880" w:hanging="360"/>
+      </w:pPr>
+      <w:rPr>
+        <w:rFonts w:ascii="Symbol" w:hAnsi="Symbol" w:hint="default"/>
+      </w:rPr>
+    </w:lvl>
+    <w:lvl w:ilvl="4" w:tplc="08090003" w:tentative="1">
+      <w:start w:val="1"/>
+      <w:numFmt w:val="bullet"/>
+      <w:lvlText w:val="o"/>
+      <w:lvlJc w:val="left"/>
+      <w:pPr>
+        <w:ind w:left="3600" w:hanging="360"/>
+      </w:pPr>
+      <w:rPr>
+        <w:rFonts w:ascii="Courier New" w:hAnsi="Courier New" w:cs="Courier New" w:hint="default"/>
+      </w:rPr>
+    </w:lvl>
+    <w:lvl w:ilvl="5" w:tplc="08090005" w:tentative="1">
+      <w:start w:val="1"/>
+      <w:numFmt w:val="bullet"/>
+      <w:lvlText w:val=""/>
+      <w:lvlJc w:val="left"/>
+      <w:pPr>
+        <w:ind w:left="4320" w:hanging="360"/>
+      </w:pPr>
+      <w:rPr>
+        <w:rFonts w:ascii="Wingdings" w:hAnsi="Wingdings" w:hint="default"/>
+      </w:rPr>
+    </w:lvl>
+    <w:lvl w:ilvl="6" w:tplc="08090001" w:tentative="1">
+      <w:start w:val="1"/>
+      <w:numFmt w:val="bullet"/>
+      <w:lvlText w:val=""/>
+      <w:lvlJc w:val="left"/>
+      <w:pPr>
+        <w:ind w:left="5040" w:hanging="360"/>
+      </w:pPr>
+      <w:rPr>
+        <w:rFonts w:ascii="Symbol" w:hAnsi="Symbol" w:hint="default"/>
+      </w:rPr>
+    </w:lvl>
+    <w:lvl w:ilvl="7" w:tplc="08090003" w:tentative="1">
+      <w:start w:val="1"/>
+      <w:numFmt w:val="bullet"/>
+      <w:lvlText w:val="o"/>
+      <w:lvlJc w:val="left"/>
+      <w:pPr>
+        <w:ind w:left="5760" w:hanging="360"/>
+      </w:pPr>
+      <w:rPr>
+        <w:rFonts w:ascii="Courier New" w:hAnsi="Courier New" w:cs="Courier New" w:hint="default"/>
+      </w:rPr>
+    </w:lvl>
+    <w:lvl w:ilvl="8" w:tplc="08090005" w:tentative="1">
+      <w:start w:val="1"/>
+      <w:numFmt w:val="bullet"/>
+      <w:lvlText w:val=""/>
+      <w:lvlJc w:val="left"/>
+      <w:pPr>
+        <w:ind w:left="6480" w:hanging="360"/>
+      </w:pPr>
+      <w:rPr>
+        <w:rFonts w:ascii="Wingdings" w:hAnsi="Wingdings" w:hint="default"/>
+      </w:rPr>
+    </w:lvl>
+  </w:abstractNum>
+  <w:abstractNum w:abstractNumId="7" w15:restartNumberingAfterBreak="0">
+    <w:nsid w:val="407D3DD3"/>
+    <w:multiLevelType w:val="hybridMultilevel"/>
+    <w:tmpl w:val="009E2A8A"/>
+    <w:lvl w:ilvl="0" w:tplc="08090005">
+      <w:start w:val="1"/>
+      <w:numFmt w:val="bullet"/>
+      <w:lvlText w:val=""/>
+      <w:lvlJc w:val="left"/>
+      <w:pPr>
+        <w:ind w:left="720" w:hanging="360"/>
+      </w:pPr>
+      <w:rPr>
+        <w:rFonts w:ascii="Wingdings" w:hAnsi="Wingdings" w:hint="default"/>
+      </w:rPr>
+    </w:lvl>
+    <w:lvl w:ilvl="1" w:tplc="08090003" w:tentative="1">
+      <w:start w:val="1"/>
+      <w:numFmt w:val="bullet"/>
+      <w:lvlText w:val="o"/>
+      <w:lvlJc w:val="left"/>
+      <w:pPr>
+        <w:ind w:left="1440" w:hanging="360"/>
+      </w:pPr>
+      <w:rPr>
+        <w:rFonts w:ascii="Courier New" w:hAnsi="Courier New" w:cs="Courier New" w:hint="default"/>
+      </w:rPr>
+    </w:lvl>
+    <w:lvl w:ilvl="2" w:tplc="08090005" w:tentative="1">
+      <w:start w:val="1"/>
+      <w:numFmt w:val="bullet"/>
+      <w:lvlText w:val=""/>
+      <w:lvlJc w:val="left"/>
+      <w:pPr>
+        <w:ind w:left="2160" w:hanging="360"/>
+      </w:pPr>
+      <w:rPr>
+        <w:rFonts w:ascii="Wingdings" w:hAnsi="Wingdings" w:hint="default"/>
+      </w:rPr>
+    </w:lvl>
+    <w:lvl w:ilvl="3" w:tplc="08090001" w:tentative="1">
+      <w:start w:val="1"/>
+      <w:numFmt w:val="bullet"/>
+      <w:lvlText w:val=""/>
+      <w:lvlJc w:val="left"/>
+      <w:pPr>
+        <w:ind w:left="2880" w:hanging="360"/>
+      </w:pPr>
+      <w:rPr>
+        <w:rFonts w:ascii="Symbol" w:hAnsi="Symbol" w:hint="default"/>
+      </w:rPr>
+    </w:lvl>
+    <w:lvl w:ilvl="4" w:tplc="08090003" w:tentative="1">
+      <w:start w:val="1"/>
+      <w:numFmt w:val="bullet"/>
+      <w:lvlText w:val="o"/>
+      <w:lvlJc w:val="left"/>
+      <w:pPr>
+        <w:ind w:left="3600" w:hanging="360"/>
+      </w:pPr>
+      <w:rPr>
+        <w:rFonts w:ascii="Courier New" w:hAnsi="Courier New" w:cs="Courier New" w:hint="default"/>
+      </w:rPr>
+    </w:lvl>
+    <w:lvl w:ilvl="5" w:tplc="08090005" w:tentative="1">
+      <w:start w:val="1"/>
+      <w:numFmt w:val="bullet"/>
+      <w:lvlText w:val=""/>
+      <w:lvlJc w:val="left"/>
+      <w:pPr>
+        <w:ind w:left="4320" w:hanging="360"/>
+      </w:pPr>
+      <w:rPr>
+        <w:rFonts w:ascii="Wingdings" w:hAnsi="Wingdings" w:hint="default"/>
+      </w:rPr>
+    </w:lvl>
+    <w:lvl w:ilvl="6" w:tplc="08090001" w:tentative="1">
+      <w:start w:val="1"/>
+      <w:numFmt w:val="bullet"/>
+      <w:lvlText w:val=""/>
+      <w:lvlJc w:val="left"/>
+      <w:pPr>
+        <w:ind w:left="5040" w:hanging="360"/>
+      </w:pPr>
+      <w:rPr>
+        <w:rFonts w:ascii="Symbol" w:hAnsi="Symbol" w:hint="default"/>
+      </w:rPr>
+    </w:lvl>
+    <w:lvl w:ilvl="7" w:tplc="08090003" w:tentative="1">
+      <w:start w:val="1"/>
+      <w:numFmt w:val="bullet"/>
+      <w:lvlText w:val="o"/>
+      <w:lvlJc w:val="left"/>
+      <w:pPr>
+        <w:ind w:left="5760" w:hanging="360"/>
+      </w:pPr>
+      <w:rPr>
+        <w:rFonts w:ascii="Courier New" w:hAnsi="Courier New" w:cs="Courier New" w:hint="default"/>
+      </w:rPr>
+    </w:lvl>
+    <w:lvl w:ilvl="8" w:tplc="08090005" w:tentative="1">
+      <w:start w:val="1"/>
+      <w:numFmt w:val="bullet"/>
+      <w:lvlText w:val=""/>
+      <w:lvlJc w:val="left"/>
+      <w:pPr>
+        <w:ind w:left="6480" w:hanging="360"/>
+      </w:pPr>
+      <w:rPr>
+        <w:rFonts w:ascii="Wingdings" w:hAnsi="Wingdings" w:hint="default"/>
+      </w:rPr>
+    </w:lvl>
+  </w:abstractNum>
+  <w:abstractNum w:abstractNumId="8" w15:restartNumberingAfterBreak="0">
+    <w:nsid w:val="53A534B7"/>
+    <w:multiLevelType w:val="hybridMultilevel"/>
+    <w:tmpl w:val="233C0578"/>
+    <w:lvl w:ilvl="0" w:tplc="08090005">
+      <w:start w:val="1"/>
+      <w:numFmt w:val="bullet"/>
+      <w:lvlText w:val=""/>
+      <w:lvlJc w:val="left"/>
+      <w:pPr>
+        <w:ind w:left="720" w:hanging="360"/>
+      </w:pPr>
+      <w:rPr>
+        <w:rFonts w:ascii="Wingdings" w:hAnsi="Wingdings" w:hint="default"/>
+      </w:rPr>
+    </w:lvl>
+    <w:lvl w:ilvl="1" w:tplc="08090003" w:tentative="1">
+      <w:start w:val="1"/>
+      <w:numFmt w:val="bullet"/>
+      <w:lvlText w:val="o"/>
+      <w:lvlJc w:val="left"/>
+      <w:pPr>
+        <w:ind w:left="1440" w:hanging="360"/>
+      </w:pPr>
+      <w:rPr>
+        <w:rFonts w:ascii="Courier New" w:hAnsi="Courier New" w:cs="Courier New" w:hint="default"/>
+      </w:rPr>
+    </w:lvl>
+    <w:lvl w:ilvl="2" w:tplc="08090005" w:tentative="1">
+      <w:start w:val="1"/>
+      <w:numFmt w:val="bullet"/>
+      <w:lvlText w:val=""/>
+      <w:lvlJc w:val="left"/>
+      <w:pPr>
+        <w:ind w:left="2160" w:hanging="360"/>
+      </w:pPr>
+      <w:rPr>
+        <w:rFonts w:ascii="Wingdings" w:hAnsi="Wingdings" w:hint="default"/>
+      </w:rPr>
+    </w:lvl>
+    <w:lvl w:ilvl="3" w:tplc="08090001" w:tentative="1">
+      <w:start w:val="1"/>
+      <w:numFmt w:val="bullet"/>
+      <w:lvlText w:val=""/>
+      <w:lvlJc w:val="left"/>
+      <w:pPr>
+        <w:ind w:left="2880" w:hanging="360"/>
+      </w:pPr>
+      <w:rPr>
+        <w:rFonts w:ascii="Symbol" w:hAnsi="Symbol" w:hint="default"/>
+      </w:rPr>
+    </w:lvl>
+    <w:lvl w:ilvl="4" w:tplc="08090003" w:tentative="1">
+      <w:start w:val="1"/>
+      <w:numFmt w:val="bullet"/>
+      <w:lvlText w:val="o"/>
+      <w:lvlJc w:val="left"/>
+      <w:pPr>
+        <w:ind w:left="3600" w:hanging="360"/>
+      </w:pPr>
+      <w:rPr>
+        <w:rFonts w:ascii="Courier New" w:hAnsi="Courier New" w:cs="Courier New" w:hint="default"/>
+      </w:rPr>
+    </w:lvl>
+    <w:lvl w:ilvl="5" w:tplc="08090005" w:tentative="1">
+      <w:start w:val="1"/>
+      <w:numFmt w:val="bullet"/>
+      <w:lvlText w:val=""/>
+      <w:lvlJc w:val="left"/>
+      <w:pPr>
+        <w:ind w:left="4320" w:hanging="360"/>
+      </w:pPr>
+      <w:rPr>
+        <w:rFonts w:ascii="Wingdings" w:hAnsi="Wingdings" w:hint="default"/>
+      </w:rPr>
+    </w:lvl>
+    <w:lvl w:ilvl="6" w:tplc="08090001" w:tentative="1">
+      <w:start w:val="1"/>
+      <w:numFmt w:val="bullet"/>
+      <w:lvlText w:val=""/>
+      <w:lvlJc w:val="left"/>
+      <w:pPr>
+        <w:ind w:left="5040" w:hanging="360"/>
+      </w:pPr>
+      <w:rPr>
+        <w:rFonts w:ascii="Symbol" w:hAnsi="Symbol" w:hint="default"/>
+      </w:rPr>
+    </w:lvl>
+    <w:lvl w:ilvl="7" w:tplc="08090003" w:tentative="1">
+      <w:start w:val="1"/>
+      <w:numFmt w:val="bullet"/>
+      <w:lvlText w:val="o"/>
+      <w:lvlJc w:val="left"/>
+      <w:pPr>
+        <w:ind w:left="5760" w:hanging="360"/>
+      </w:pPr>
+      <w:rPr>
+        <w:rFonts w:ascii="Courier New" w:hAnsi="Courier New" w:cs="Courier New" w:hint="default"/>
+      </w:rPr>
+    </w:lvl>
+    <w:lvl w:ilvl="8" w:tplc="08090005" w:tentative="1">
+      <w:start w:val="1"/>
+      <w:numFmt w:val="bullet"/>
+      <w:lvlText w:val=""/>
+      <w:lvlJc w:val="left"/>
+      <w:pPr>
+        <w:ind w:left="6480" w:hanging="360"/>
+      </w:pPr>
+      <w:rPr>
+        <w:rFonts w:ascii="Wingdings" w:hAnsi="Wingdings" w:hint="default"/>
+      </w:rPr>
+    </w:lvl>
+  </w:abstractNum>
+  <w:abstractNum w:abstractNumId="9" w15:restartNumberingAfterBreak="0">
+    <w:nsid w:val="5B6A3C90"/>
+    <w:multiLevelType w:val="hybridMultilevel"/>
+    <w:tmpl w:val="3760C5FE"/>
+    <w:lvl w:ilvl="0" w:tplc="08090005">
+      <w:start w:val="1"/>
+      <w:numFmt w:val="bullet"/>
+      <w:lvlText w:val=""/>
+      <w:lvlJc w:val="left"/>
+      <w:pPr>
+        <w:ind w:left="720" w:hanging="360"/>
+      </w:pPr>
+      <w:rPr>
+        <w:rFonts w:ascii="Wingdings" w:hAnsi="Wingdings" w:hint="default"/>
+      </w:rPr>
+    </w:lvl>
+    <w:lvl w:ilvl="1" w:tplc="08090003" w:tentative="1">
+      <w:start w:val="1"/>
+      <w:numFmt w:val="bullet"/>
+      <w:lvlText w:val="o"/>
+      <w:lvlJc w:val="left"/>
+      <w:pPr>
+        <w:ind w:left="1440" w:hanging="360"/>
+      </w:pPr>
+      <w:rPr>
+        <w:rFonts w:ascii="Courier New" w:hAnsi="Courier New" w:cs="Courier New" w:hint="default"/>
+      </w:rPr>
+    </w:lvl>
+    <w:lvl w:ilvl="2" w:tplc="08090005" w:tentative="1">
+      <w:start w:val="1"/>
+      <w:numFmt w:val="bullet"/>
+      <w:lvlText w:val=""/>
+      <w:lvlJc w:val="left"/>
+      <w:pPr>
+        <w:ind w:left="2160" w:hanging="360"/>
+      </w:pPr>
+      <w:rPr>
+        <w:rFonts w:ascii="Wingdings" w:hAnsi="Wingdings" w:hint="default"/>
+      </w:rPr>
+    </w:lvl>
+    <w:lvl w:ilvl="3" w:tplc="08090001" w:tentative="1">
+      <w:start w:val="1"/>
+      <w:numFmt w:val="bullet"/>
+      <w:lvlText w:val=""/>
+      <w:lvlJc w:val="left"/>
+      <w:pPr>
+        <w:ind w:left="2880" w:hanging="360"/>
+      </w:pPr>
+      <w:rPr>
+        <w:rFonts w:ascii="Symbol" w:hAnsi="Symbol" w:hint="default"/>
+      </w:rPr>
+    </w:lvl>
+    <w:lvl w:ilvl="4" w:tplc="08090003" w:tentative="1">
+      <w:start w:val="1"/>
+      <w:numFmt w:val="bullet"/>
+      <w:lvlText w:val="o"/>
+      <w:lvlJc w:val="left"/>
+      <w:pPr>
+        <w:ind w:left="3600" w:hanging="360"/>
+      </w:pPr>
+      <w:rPr>
+        <w:rFonts w:ascii="Courier New" w:hAnsi="Courier New" w:cs="Courier New" w:hint="default"/>
+      </w:rPr>
+    </w:lvl>
+    <w:lvl w:ilvl="5" w:tplc="08090005" w:tentative="1">
+      <w:start w:val="1"/>
+      <w:numFmt w:val="bullet"/>
+      <w:lvlText w:val=""/>
+      <w:lvlJc w:val="left"/>
+      <w:pPr>
+        <w:ind w:left="4320" w:hanging="360"/>
+      </w:pPr>
+      <w:rPr>
+        <w:rFonts w:ascii="Wingdings" w:hAnsi="Wingdings" w:hint="default"/>
+      </w:rPr>
+    </w:lvl>
+    <w:lvl w:ilvl="6" w:tplc="08090001" w:tentative="1">
+      <w:start w:val="1"/>
+      <w:numFmt w:val="bullet"/>
+      <w:lvlText w:val=""/>
+      <w:lvlJc w:val="left"/>
+      <w:pPr>
+        <w:ind w:left="5040" w:hanging="360"/>
+      </w:pPr>
+      <w:rPr>
+        <w:rFonts w:ascii="Symbol" w:hAnsi="Symbol" w:hint="default"/>
+      </w:rPr>
+    </w:lvl>
+    <w:lvl w:ilvl="7" w:tplc="08090003" w:tentative="1">
+      <w:start w:val="1"/>
+      <w:numFmt w:val="bullet"/>
+      <w:lvlText w:val="o"/>
+      <w:lvlJc w:val="left"/>
+      <w:pPr>
+        <w:ind w:left="5760" w:hanging="360"/>
+      </w:pPr>
+      <w:rPr>
+        <w:rFonts w:ascii="Courier New" w:hAnsi="Courier New" w:cs="Courier New" w:hint="default"/>
+      </w:rPr>
+    </w:lvl>
+    <w:lvl w:ilvl="8" w:tplc="08090005" w:tentative="1">
+      <w:start w:val="1"/>
+      <w:numFmt w:val="bullet"/>
+      <w:lvlText w:val=""/>
+      <w:lvlJc w:val="left"/>
+      <w:pPr>
+        <w:ind w:left="6480" w:hanging="360"/>
+      </w:pPr>
+      <w:rPr>
+        <w:rFonts w:ascii="Wingdings" w:hAnsi="Wingdings" w:hint="default"/>
+      </w:rPr>
+    </w:lvl>
+  </w:abstractNum>
+  <w:abstractNum w:abstractNumId="10" w15:restartNumberingAfterBreak="0">
+    <w:nsid w:val="5C185FE0"/>
+    <w:multiLevelType w:val="hybridMultilevel"/>
+    <w:tmpl w:val="B5BA3560"/>
+    <w:lvl w:ilvl="0" w:tplc="08090005">
+      <w:start w:val="1"/>
+      <w:numFmt w:val="bullet"/>
+      <w:lvlText w:val=""/>
+      <w:lvlJc w:val="left"/>
+      <w:pPr>
+        <w:ind w:left="720" w:hanging="360"/>
+      </w:pPr>
+      <w:rPr>
+        <w:rFonts w:ascii="Wingdings" w:hAnsi="Wingdings" w:hint="default"/>
+      </w:rPr>
+    </w:lvl>
+    <w:lvl w:ilvl="1" w:tplc="08090003" w:tentative="1">
+      <w:start w:val="1"/>
+      <w:numFmt w:val="bullet"/>
+      <w:lvlText w:val="o"/>
+      <w:lvlJc w:val="left"/>
+      <w:pPr>
+        <w:ind w:left="1440" w:hanging="360"/>
+      </w:pPr>
+      <w:rPr>
+        <w:rFonts w:ascii="Courier New" w:hAnsi="Courier New" w:cs="Courier New" w:hint="default"/>
+      </w:rPr>
+    </w:lvl>
+    <w:lvl w:ilvl="2" w:tplc="08090005" w:tentative="1">
+      <w:start w:val="1"/>
+      <w:numFmt w:val="bullet"/>
+      <w:lvlText w:val=""/>
+      <w:lvlJc w:val="left"/>
+      <w:pPr>
+        <w:ind w:left="2160" w:hanging="360"/>
+      </w:pPr>
+      <w:rPr>
+        <w:rFonts w:ascii="Wingdings" w:hAnsi="Wingdings" w:hint="default"/>
+      </w:rPr>
+    </w:lvl>
+    <w:lvl w:ilvl="3" w:tplc="08090001" w:tentative="1">
+      <w:start w:val="1"/>
+      <w:numFmt w:val="bullet"/>
+      <w:lvlText w:val=""/>
+      <w:lvlJc w:val="left"/>
+      <w:pPr>
+        <w:ind w:left="2880" w:hanging="360"/>
+      </w:pPr>
+      <w:rPr>
+        <w:rFonts w:ascii="Symbol" w:hAnsi="Symbol" w:hint="default"/>
+      </w:rPr>
+    </w:lvl>
+    <w:lvl w:ilvl="4" w:tplc="08090003" w:tentative="1">
+      <w:start w:val="1"/>
+      <w:numFmt w:val="bullet"/>
+      <w:lvlText w:val="o"/>
+      <w:lvlJc w:val="left"/>
+      <w:pPr>
+        <w:ind w:left="3600" w:hanging="360"/>
+      </w:pPr>
+      <w:rPr>
+        <w:rFonts w:ascii="Courier New" w:hAnsi="Courier New" w:cs="Courier New" w:hint="default"/>
+      </w:rPr>
+    </w:lvl>
+    <w:lvl w:ilvl="5" w:tplc="08090005" w:tentative="1">
+      <w:start w:val="1"/>
+      <w:numFmt w:val="bullet"/>
+      <w:lvlText w:val=""/>
+      <w:lvlJc w:val="left"/>
+      <w:pPr>
+        <w:ind w:left="4320" w:hanging="360"/>
+      </w:pPr>
+      <w:rPr>
+        <w:rFonts w:ascii="Wingdings" w:hAnsi="Wingdings" w:hint="default"/>
+      </w:rPr>
+    </w:lvl>
+    <w:lvl w:ilvl="6" w:tplc="08090001" w:tentative="1">
+      <w:start w:val="1"/>
+      <w:numFmt w:val="bullet"/>
+      <w:lvlText w:val=""/>
+      <w:lvlJc w:val="left"/>
+      <w:pPr>
+        <w:ind w:left="5040" w:hanging="360"/>
+      </w:pPr>
+      <w:rPr>
+        <w:rFonts w:ascii="Symbol" w:hAnsi="Symbol" w:hint="default"/>
+      </w:rPr>
+    </w:lvl>
+    <w:lvl w:ilvl="7" w:tplc="08090003" w:tentative="1">
+      <w:start w:val="1"/>
+      <w:numFmt w:val="bullet"/>
+      <w:lvlText w:val="o"/>
+      <w:lvlJc w:val="left"/>
+      <w:pPr>
+        <w:ind w:left="5760" w:hanging="360"/>
+      </w:pPr>
+      <w:rPr>
+        <w:rFonts w:ascii="Courier New" w:hAnsi="Courier New" w:cs="Courier New" w:hint="default"/>
+      </w:rPr>
+    </w:lvl>
+    <w:lvl w:ilvl="8" w:tplc="08090005" w:tentative="1">
+      <w:start w:val="1"/>
+      <w:numFmt w:val="bullet"/>
+      <w:lvlText w:val=""/>
+      <w:lvlJc w:val="left"/>
+      <w:pPr>
+        <w:ind w:left="6480" w:hanging="360"/>
+      </w:pPr>
+      <w:rPr>
+        <w:rFonts w:ascii="Wingdings" w:hAnsi="Wingdings" w:hint="default"/>
+      </w:rPr>
+    </w:lvl>
+  </w:abstractNum>
+  <w:abstractNum w:abstractNumId="11" w15:restartNumberingAfterBreak="0">
     <w:nsid w:val="5C404813"/>
     <w:multiLevelType w:val="hybridMultilevel"/>
     <w:tmpl w:val="7E089EEA"/>
@@ -827,7 +4643,7 @@
       </w:rPr>
     </w:lvl>
   </w:abstractNum>
-  <w:abstractNum w:abstractNumId="2" w15:restartNumberingAfterBreak="0">
+  <w:abstractNum w:abstractNumId="12" w15:restartNumberingAfterBreak="0">
     <w:nsid w:val="749F5192"/>
     <w:multiLevelType w:val="hybridMultilevel"/>
     <w:tmpl w:val="F704EC02"/>
@@ -941,13 +4757,43 @@
     </w:lvl>
   </w:abstractNum>
   <w:num w:numId="1">
+    <w:abstractNumId w:val="4"/>
+  </w:num>
+  <w:num w:numId="2">
+    <w:abstractNumId w:val="11"/>
+  </w:num>
+  <w:num w:numId="3">
+    <w:abstractNumId w:val="12"/>
+  </w:num>
+  <w:num w:numId="4">
+    <w:abstractNumId w:val="9"/>
+  </w:num>
+  <w:num w:numId="5">
+    <w:abstractNumId w:val="5"/>
+  </w:num>
+  <w:num w:numId="6">
+    <w:abstractNumId w:val="3"/>
+  </w:num>
+  <w:num w:numId="7">
+    <w:abstractNumId w:val="8"/>
+  </w:num>
+  <w:num w:numId="8">
     <w:abstractNumId w:val="0"/>
   </w:num>
-  <w:num w:numId="2">
+  <w:num w:numId="9">
+    <w:abstractNumId w:val="10"/>
+  </w:num>
+  <w:num w:numId="10">
     <w:abstractNumId w:val="1"/>
   </w:num>
-  <w:num w:numId="3">
+  <w:num w:numId="11">
+    <w:abstractNumId w:val="6"/>
+  </w:num>
+  <w:num w:numId="12">
     <w:abstractNumId w:val="2"/>
+  </w:num>
+  <w:num w:numId="13">
+    <w:abstractNumId w:val="7"/>
   </w:num>
 </w:numbering>
 </file>
@@ -1385,6 +5231,123 @@
       <w:contextualSpacing/>
     </w:pPr>
   </w:style>
+  <w:style w:type="table" w:styleId="TableGrid">
+    <w:name w:val="Table Grid"/>
+    <w:basedOn w:val="TableNormal"/>
+    <w:uiPriority w:val="39"/>
+    <w:rsid w:val="007F1E6D"/>
+    <w:pPr>
+      <w:spacing w:after="0" w:line="240" w:lineRule="auto"/>
+    </w:pPr>
+    <w:tblPr>
+      <w:tblBorders>
+        <w:top w:val="single" w:sz="4" w:space="0" w:color="auto"/>
+        <w:left w:val="single" w:sz="4" w:space="0" w:color="auto"/>
+        <w:bottom w:val="single" w:sz="4" w:space="0" w:color="auto"/>
+        <w:right w:val="single" w:sz="4" w:space="0" w:color="auto"/>
+        <w:insideH w:val="single" w:sz="4" w:space="0" w:color="auto"/>
+        <w:insideV w:val="single" w:sz="4" w:space="0" w:color="auto"/>
+      </w:tblBorders>
+    </w:tblPr>
+  </w:style>
+  <w:style w:type="character" w:styleId="CommentReference">
+    <w:name w:val="annotation reference"/>
+    <w:basedOn w:val="DefaultParagraphFont"/>
+    <w:uiPriority w:val="99"/>
+    <w:semiHidden/>
+    <w:unhideWhenUsed/>
+    <w:rsid w:val="00482CB4"/>
+    <w:rPr>
+      <w:sz w:val="16"/>
+      <w:szCs w:val="16"/>
+    </w:rPr>
+  </w:style>
+  <w:style w:type="paragraph" w:styleId="CommentText">
+    <w:name w:val="annotation text"/>
+    <w:basedOn w:val="Normal"/>
+    <w:link w:val="CommentTextChar"/>
+    <w:uiPriority w:val="99"/>
+    <w:semiHidden/>
+    <w:unhideWhenUsed/>
+    <w:rsid w:val="00482CB4"/>
+    <w:pPr>
+      <w:spacing w:line="240" w:lineRule="auto"/>
+    </w:pPr>
+    <w:rPr>
+      <w:sz w:val="20"/>
+      <w:szCs w:val="20"/>
+    </w:rPr>
+  </w:style>
+  <w:style w:type="character" w:customStyle="1" w:styleId="CommentTextChar">
+    <w:name w:val="Comment Text Char"/>
+    <w:basedOn w:val="DefaultParagraphFont"/>
+    <w:link w:val="CommentText"/>
+    <w:uiPriority w:val="99"/>
+    <w:semiHidden/>
+    <w:rsid w:val="00482CB4"/>
+    <w:rPr>
+      <w:sz w:val="20"/>
+      <w:szCs w:val="20"/>
+    </w:rPr>
+  </w:style>
+  <w:style w:type="paragraph" w:styleId="CommentSubject">
+    <w:name w:val="annotation subject"/>
+    <w:basedOn w:val="CommentText"/>
+    <w:next w:val="CommentText"/>
+    <w:link w:val="CommentSubjectChar"/>
+    <w:uiPriority w:val="99"/>
+    <w:semiHidden/>
+    <w:unhideWhenUsed/>
+    <w:rsid w:val="00482CB4"/>
+    <w:rPr>
+      <w:b/>
+      <w:bCs/>
+    </w:rPr>
+  </w:style>
+  <w:style w:type="character" w:customStyle="1" w:styleId="CommentSubjectChar">
+    <w:name w:val="Comment Subject Char"/>
+    <w:basedOn w:val="CommentTextChar"/>
+    <w:link w:val="CommentSubject"/>
+    <w:uiPriority w:val="99"/>
+    <w:semiHidden/>
+    <w:rsid w:val="00482CB4"/>
+    <w:rPr>
+      <w:b/>
+      <w:bCs/>
+      <w:sz w:val="20"/>
+      <w:szCs w:val="20"/>
+    </w:rPr>
+  </w:style>
+  <w:style w:type="paragraph" w:styleId="BalloonText">
+    <w:name w:val="Balloon Text"/>
+    <w:basedOn w:val="Normal"/>
+    <w:link w:val="BalloonTextChar"/>
+    <w:uiPriority w:val="99"/>
+    <w:semiHidden/>
+    <w:unhideWhenUsed/>
+    <w:rsid w:val="00482CB4"/>
+    <w:pPr>
+      <w:spacing w:after="0" w:line="240" w:lineRule="auto"/>
+    </w:pPr>
+    <w:rPr>
+      <w:rFonts w:ascii="Segoe UI" w:hAnsi="Segoe UI" w:cs="Segoe UI"/>
+      <w:sz w:val="18"/>
+      <w:szCs w:val="18"/>
+    </w:rPr>
+  </w:style>
+  <w:style w:type="character" w:customStyle="1" w:styleId="BalloonTextChar">
+    <w:name w:val="Balloon Text Char"/>
+    <w:basedOn w:val="DefaultParagraphFont"/>
+    <w:link w:val="BalloonText"/>
+    <w:uiPriority w:val="99"/>
+    <w:semiHidden/>
+    <w:rsid w:val="00482CB4"/>
+    <w:rPr>
+      <w:rFonts w:ascii="Segoe UI" w:hAnsi="Segoe UI" w:cs="Segoe UI"/>
+      <w:sz w:val="18"/>
+      <w:szCs w:val="18"/>
+    </w:rPr>
+  </w:style>
 </w:styles>
 </file>
 

</xml_diff>